<commit_message>
Updated Sprint 1 and Release Plan
The Sprint 1 document better reflects the work we'll complete this sprint, and the Release plan contains sample user stories and a very rough outline of the sprints to come.
</commit_message>
<xml_diff>
--- a/Release Plan.docx
+++ b/Release Plan.docx
@@ -1,6 +1,6 @@
 
 <file path=word/document.xml><?xml version="1.0" encoding="utf-8"?>
-<w:document xmlns:wpc="http://schemas.microsoft.com/office/word/2010/wordprocessingCanvas" xmlns:cx="http://schemas.microsoft.com/office/drawing/2014/chartex" xmlns:cx1="http://schemas.microsoft.com/office/drawing/2015/9/8/chartex" xmlns:cx2="http://schemas.microsoft.com/office/drawing/2015/10/21/chartex" xmlns:cx3="http://schemas.microsoft.com/office/drawing/2016/5/9/chartex" xmlns:cx4="http://schemas.microsoft.com/office/drawing/2016/5/10/chartex" xmlns:cx5="http://schemas.microsoft.com/office/drawing/2016/5/11/chartex" xmlns:mc="http://schemas.openxmlformats.org/markup-compatibility/2006" xmlns:o="urn:schemas-microsoft-com:office:office" xmlns:r="http://schemas.openxmlformats.org/officeDocument/2006/relationships" xmlns:m="http://schemas.openxmlformats.org/officeDocument/2006/math" xmlns:v="urn:schemas-microsoft-com:vml" xmlns:wp14="http://schemas.microsoft.com/office/word/2010/wordprocessingDrawing" xmlns:wp="http://schemas.openxmlformats.org/drawingml/2006/wordprocessingDrawing" xmlns:w10="urn:schemas-microsoft-com:office:word" xmlns:w="http://schemas.openxmlformats.org/wordprocessingml/2006/main" xmlns:w14="http://schemas.microsoft.com/office/word/2010/wordml" xmlns:w15="http://schemas.microsoft.com/office/word/2012/wordml" xmlns:w16se="http://schemas.microsoft.com/office/word/2015/wordml/symex" xmlns:wpg="http://schemas.microsoft.com/office/word/2010/wordprocessingGroup" xmlns:wpi="http://schemas.microsoft.com/office/word/2010/wordprocessingInk" xmlns:wne="http://schemas.microsoft.com/office/word/2006/wordml" xmlns:wps="http://schemas.microsoft.com/office/word/2010/wordprocessingShape" mc:Ignorable="w14 w15 w16se wp14">
+<w:document xmlns:wpc="http://schemas.microsoft.com/office/word/2010/wordprocessingCanvas" xmlns:mc="http://schemas.openxmlformats.org/markup-compatibility/2006" xmlns:o="urn:schemas-microsoft-com:office:office" xmlns:r="http://schemas.openxmlformats.org/officeDocument/2006/relationships" xmlns:m="http://schemas.openxmlformats.org/officeDocument/2006/math" xmlns:v="urn:schemas-microsoft-com:vml" xmlns:wp14="http://schemas.microsoft.com/office/word/2010/wordprocessingDrawing" xmlns:wp="http://schemas.openxmlformats.org/drawingml/2006/wordprocessingDrawing" xmlns:w10="urn:schemas-microsoft-com:office:word" xmlns:w="http://schemas.openxmlformats.org/wordprocessingml/2006/main" xmlns:w14="http://schemas.microsoft.com/office/word/2010/wordml" xmlns:w15="http://schemas.microsoft.com/office/word/2012/wordml" xmlns:wpg="http://schemas.microsoft.com/office/word/2010/wordprocessingGroup" xmlns:wpi="http://schemas.microsoft.com/office/word/2010/wordprocessingInk" xmlns:wne="http://schemas.microsoft.com/office/word/2006/wordml" xmlns:wps="http://schemas.microsoft.com/office/word/2010/wordprocessingShape" mc:Ignorable="w14 w15 wp14">
   <w:background w:color="C9ECFC" w:themeColor="text2" w:themeTint="33"/>
   <w:body>
     <w:p>
@@ -122,7 +122,35 @@
           <w:sz w:val="18"/>
           <w:szCs w:val="18"/>
         </w:rPr>
-        <w:t>(Po), Darius Sakhapour(SM), Austin Shelton, Bereket Haile, Cedric Linares</w:t>
+        <w:t>(Po), Darius Sakhapour(SM)</w:t>
+      </w:r>
+      <w:r>
+        <w:rPr>
+          <w:sz w:val="18"/>
+          <w:szCs w:val="18"/>
+        </w:rPr>
+        <w:t>, JARAD</w:t>
+      </w:r>
+      <w:r>
+        <w:rPr>
+          <w:sz w:val="18"/>
+          <w:szCs w:val="18"/>
+        </w:rPr>
+        <w:t xml:space="preserve"> Shelton</w:t>
+      </w:r>
+      <w:r>
+        <w:rPr>
+          <w:sz w:val="18"/>
+          <w:szCs w:val="18"/>
+        </w:rPr>
+        <w:t>,</w:t>
+      </w:r>
+      <w:r>
+        <w:rPr>
+          <w:sz w:val="18"/>
+          <w:szCs w:val="18"/>
+        </w:rPr>
+        <w:t xml:space="preserve"> Cedric Linares</w:t>
       </w:r>
     </w:p>
     <w:p>
@@ -180,46 +208,35 @@
         <w:ind w:left="-5"/>
       </w:pPr>
       <w:r>
-        <w:t xml:space="preserve">Team </w:t>
-      </w:r>
-      <w:r>
-        <w:t>N</w:t>
-      </w:r>
-      <w:r>
-        <w:t xml:space="preserve">ame: </w:t>
-      </w:r>
-      <w:r>
-        <w:tab/>
-      </w:r>
-      <w:r>
-        <w:tab/>
-      </w:r>
-      <w:r>
-        <w:tab/>
-      </w:r>
-      <w:r>
-        <w:tab/>
-      </w:r>
-      <w:r>
-        <w:tab/>
-      </w:r>
-      <w:r>
-        <w:tab/>
-      </w:r>
-      <w:r>
-        <w:tab/>
-      </w:r>
-      <w:r>
-        <w:tab/>
-      </w:r>
-      <w:r>
-        <w:tab/>
-      </w:r>
-      <w:r>
-        <w:t>TBD</w:t>
-      </w:r>
-      <w:r>
-        <w:t xml:space="preserve"> </w:t>
+        <w:t>Release Name:</w:t>
+      </w:r>
+      <w:r>
+        <w:tab/>
+      </w:r>
+      <w:r>
+        <w:tab/>
+      </w:r>
+      <w:r>
+        <w:tab/>
+      </w:r>
+      <w:r>
+        <w:tab/>
+      </w:r>
+      <w:r>
+        <w:tab/>
+      </w:r>
+      <w:r>
+        <w:tab/>
+      </w:r>
+      <w:r>
+        <w:tab/>
+      </w:r>
+      <w:r>
+        <w:tab/>
+      </w:r>
+      <w:r>
+        <w:tab/>
+        <w:t>Alpha</w:t>
       </w:r>
     </w:p>
     <w:p>
@@ -227,35 +244,37 @@
         <w:ind w:left="-5"/>
       </w:pPr>
       <w:r>
-        <w:t>Release Name:</w:t>
-      </w:r>
-      <w:r>
-        <w:tab/>
-      </w:r>
-      <w:r>
-        <w:tab/>
-      </w:r>
-      <w:r>
-        <w:tab/>
-      </w:r>
-      <w:r>
-        <w:tab/>
-      </w:r>
-      <w:r>
-        <w:tab/>
-      </w:r>
-      <w:r>
-        <w:tab/>
-      </w:r>
-      <w:r>
-        <w:tab/>
-      </w:r>
-      <w:r>
-        <w:tab/>
-      </w:r>
-      <w:r>
-        <w:tab/>
-        <w:t>Alpha</w:t>
+        <w:t>Release Date:</w:t>
+      </w:r>
+      <w:r>
+        <w:tab/>
+      </w:r>
+      <w:r>
+        <w:tab/>
+      </w:r>
+      <w:r>
+        <w:tab/>
+      </w:r>
+      <w:r>
+        <w:tab/>
+      </w:r>
+      <w:r>
+        <w:tab/>
+      </w:r>
+      <w:r>
+        <w:tab/>
+      </w:r>
+      <w:r>
+        <w:tab/>
+      </w:r>
+      <w:r>
+        <w:tab/>
+      </w:r>
+      <w:r>
+        <w:tab/>
+      </w:r>
+      <w:r>
+        <w:t>3/13</w:t>
       </w:r>
     </w:p>
     <w:p>
@@ -263,37 +282,34 @@
         <w:ind w:left="-5"/>
       </w:pPr>
       <w:r>
-        <w:t>Release Date:</w:t>
-      </w:r>
-      <w:r>
-        <w:tab/>
-      </w:r>
-      <w:r>
-        <w:tab/>
-      </w:r>
-      <w:r>
-        <w:tab/>
-      </w:r>
-      <w:r>
-        <w:tab/>
-      </w:r>
-      <w:r>
-        <w:tab/>
-      </w:r>
-      <w:r>
-        <w:tab/>
-      </w:r>
-      <w:r>
-        <w:tab/>
-      </w:r>
-      <w:r>
-        <w:tab/>
-      </w:r>
-      <w:r>
-        <w:tab/>
-      </w:r>
-      <w:r>
-        <w:t>TBD(End First Quarter)</w:t>
+        <w:t xml:space="preserve">Revision Number: </w:t>
+      </w:r>
+      <w:r>
+        <w:tab/>
+      </w:r>
+      <w:r>
+        <w:tab/>
+      </w:r>
+      <w:r>
+        <w:tab/>
+      </w:r>
+      <w:r>
+        <w:tab/>
+      </w:r>
+      <w:r>
+        <w:tab/>
+      </w:r>
+      <w:r>
+        <w:tab/>
+      </w:r>
+      <w:r>
+        <w:tab/>
+      </w:r>
+      <w:r>
+        <w:tab/>
+      </w:r>
+      <w:r>
+        <w:t>1</w:t>
       </w:r>
     </w:p>
     <w:p>
@@ -301,82 +317,44 @@
         <w:ind w:left="-5"/>
       </w:pPr>
       <w:r>
-        <w:t xml:space="preserve">Revision Number: </w:t>
-      </w:r>
-      <w:r>
-        <w:tab/>
-      </w:r>
-      <w:r>
-        <w:tab/>
-      </w:r>
-      <w:r>
-        <w:tab/>
-      </w:r>
-      <w:r>
-        <w:tab/>
-      </w:r>
-      <w:r>
-        <w:tab/>
-      </w:r>
-      <w:r>
-        <w:tab/>
-      </w:r>
-      <w:r>
-        <w:tab/>
-      </w:r>
-      <w:r>
-        <w:tab/>
+        <w:t xml:space="preserve">Revision Date: </w:t>
+      </w:r>
+      <w:r>
+        <w:tab/>
+      </w:r>
+      <w:r>
+        <w:tab/>
+      </w:r>
+      <w:r>
+        <w:tab/>
+      </w:r>
+      <w:r>
+        <w:tab/>
+      </w:r>
+      <w:r>
+        <w:tab/>
+      </w:r>
+      <w:r>
+        <w:tab/>
+      </w:r>
+      <w:r>
+        <w:tab/>
+      </w:r>
+      <w:r>
+        <w:tab/>
+      </w:r>
+      <w:r>
+        <w:tab/>
+        <w:t>0</w:t>
       </w:r>
       <w:r>
         <w:t>1</w:t>
       </w:r>
-    </w:p>
-    <w:p>
-      <w:pPr>
-        <w:ind w:left="-5"/>
-      </w:pPr>
-      <w:r>
-        <w:t xml:space="preserve">Revision Date: </w:t>
-      </w:r>
-      <w:r>
-        <w:tab/>
-      </w:r>
-      <w:r>
-        <w:tab/>
-      </w:r>
-      <w:r>
-        <w:tab/>
-      </w:r>
-      <w:r>
-        <w:tab/>
-      </w:r>
-      <w:r>
-        <w:tab/>
-      </w:r>
-      <w:r>
-        <w:tab/>
-      </w:r>
-      <w:r>
-        <w:tab/>
-      </w:r>
-      <w:r>
-        <w:tab/>
-      </w:r>
-      <w:r>
-        <w:tab/>
-        <w:t>0</w:t>
-      </w:r>
-      <w:r>
-        <w:t>1</w:t>
-      </w:r>
       <w:r>
         <w:t>/</w:t>
       </w:r>
       <w:r>
-        <w:t>1</w:t>
-      </w:r>
-      <w:r>
-        <w:t>9</w:t>
+        <w:t>31</w:t>
       </w:r>
       <w:r>
         <w:t>/201</w:t>
@@ -387,8 +365,6 @@
       <w:r>
         <w:t xml:space="preserve"> </w:t>
       </w:r>
-      <w:bookmarkStart w:id="0" w:name="_GoBack"/>
-      <w:bookmarkEnd w:id="0"/>
     </w:p>
     <w:p>
       <w:pPr>
@@ -790,7 +766,6 @@
         <w:pStyle w:val="Heading1"/>
       </w:pPr>
       <w:r>
-        <w:lastRenderedPageBreak/>
         <w:t>User stories for release</w:t>
       </w:r>
     </w:p>
@@ -801,6 +776,7 @@
         </w:tabs>
       </w:pPr>
       <w:r>
+        <w:lastRenderedPageBreak/>
         <w:t>Sprint 1:</w:t>
       </w:r>
     </w:p>
@@ -831,31 +807,10 @@
         <w:tab/>
       </w:r>
       <w:r>
-        <w:t>As an app manager, I want to connect to</w:t>
-      </w:r>
-      <w:r>
-        <w:t xml:space="preserve"> the user’s</w:t>
-      </w:r>
-      <w:r>
-        <w:t xml:space="preserve"> GPS </w:t>
-      </w:r>
-      <w:r>
-        <w:t xml:space="preserve">data </w:t>
-      </w:r>
-      <w:r>
-        <w:t xml:space="preserve">so that we can track the </w:t>
-      </w:r>
-      <w:r>
-        <w:t xml:space="preserve">      </w:t>
-      </w:r>
-      <w:r>
-        <w:t>location of the user</w:t>
-      </w:r>
-      <w:r>
-        <w:t xml:space="preserve"> throughout their day</w:t>
-      </w:r>
-      <w:r>
-        <w:t>.</w:t>
+        <w:t xml:space="preserve">As a Product Sponsor, I want </w:t>
+      </w:r>
+      <w:r>
+        <w:t>a desktop app to track user browser URL history.</w:t>
       </w:r>
     </w:p>
     <w:p>
@@ -891,206 +846,173 @@
         <w:tab/>
       </w:r>
       <w:r>
-        <w:t>As a user, I want to see</w:t>
-      </w:r>
-      <w:r>
-        <w:t xml:space="preserve"> a Google Map so that I</w:t>
-      </w:r>
-      <w:r>
-        <w:t xml:space="preserve"> can </w:t>
-      </w:r>
-      <w:r>
-        <w:t>keep</w:t>
-      </w:r>
-      <w:r>
-        <w:t xml:space="preserve"> </w:t>
-      </w:r>
-      <w:r>
-        <w:t xml:space="preserve">track </w:t>
-      </w:r>
-      <w:r>
-        <w:t xml:space="preserve">of where I went throughout my day </w:t>
-      </w:r>
-      <w:r>
-        <w:t>on the map</w:t>
-      </w:r>
-      <w:r>
-        <w:t>.</w:t>
+        <w:t>As a Developer, I want a database to store URL history data.</w:t>
       </w:r>
     </w:p>
     <w:p>
       <w:pPr>
-        <w:spacing w:line="259" w:lineRule="auto"/>
-        <w:ind w:left="1438" w:hanging="720"/>
-      </w:pPr>
-      <w:r>
-        <w:t>(13)</w:t>
-      </w:r>
-      <w:r>
-        <w:tab/>
-        <w:t>As an app manager, I want to draw tracks on the map to provide</w:t>
-      </w:r>
-      <w:r>
-        <w:t xml:space="preserve"> the user with the ability to see a daily path of where they went throughout their day.</w:t>
+        <w:tabs>
+          <w:tab w:val="left" w:pos="0"/>
+          <w:tab w:val="left" w:pos="720"/>
+          <w:tab w:val="left" w:pos="1440"/>
+          <w:tab w:val="left" w:pos="2160"/>
+          <w:tab w:val="left" w:pos="2880"/>
+          <w:tab w:val="left" w:pos="3600"/>
+          <w:tab w:val="left" w:pos="4320"/>
+          <w:tab w:val="left" w:pos="5040"/>
+          <w:tab w:val="left" w:pos="5760"/>
+          <w:tab w:val="left" w:pos="6480"/>
+          <w:tab w:val="left" w:pos="7200"/>
+          <w:tab w:val="left" w:pos="7920"/>
+          <w:tab w:val="left" w:pos="8640"/>
+          <w:tab w:val="left" w:pos="9360"/>
+        </w:tabs>
+        <w:ind w:left="1440" w:hanging="1440"/>
+      </w:pPr>
+      <w:r>
+        <w:t>Sprint 2:</w:t>
       </w:r>
     </w:p>
     <w:p>
       <w:pPr>
-        <w:spacing w:line="259" w:lineRule="auto"/>
-        <w:ind w:left="1438" w:hanging="720"/>
-      </w:pPr>
-      <w:r>
+        <w:tabs>
+          <w:tab w:val="left" w:pos="0"/>
+          <w:tab w:val="left" w:pos="720"/>
+          <w:tab w:val="left" w:pos="1440"/>
+          <w:tab w:val="left" w:pos="2160"/>
+          <w:tab w:val="left" w:pos="2880"/>
+          <w:tab w:val="left" w:pos="3600"/>
+          <w:tab w:val="left" w:pos="4320"/>
+          <w:tab w:val="left" w:pos="5040"/>
+          <w:tab w:val="left" w:pos="5760"/>
+          <w:tab w:val="left" w:pos="6480"/>
+          <w:tab w:val="left" w:pos="7200"/>
+          <w:tab w:val="left" w:pos="7920"/>
+          <w:tab w:val="left" w:pos="8640"/>
+          <w:tab w:val="left" w:pos="9360"/>
+        </w:tabs>
+        <w:ind w:left="1440" w:hanging="1440"/>
+      </w:pPr>
+      <w:r>
+        <w:tab/>
         <w:t>(3)</w:t>
       </w:r>
       <w:r>
         <w:tab/>
-        <w:t>As an app manager, I want good documentation for every part of the SCRUM process so that I have a better understanding of what is going on.</w:t>
+        <w:t>As a Developer, I want to be able to connect the data collection functionality and storing d</w:t>
+      </w:r>
+      <w:r>
+        <w:t>ata functionality in order to unify both systems.</w:t>
       </w:r>
     </w:p>
     <w:p>
       <w:pPr>
-        <w:spacing w:line="259" w:lineRule="auto"/>
-      </w:pPr>
-      <w:r>
-        <w:t>Sprint 2:</w:t>
+        <w:tabs>
+          <w:tab w:val="left" w:pos="0"/>
+          <w:tab w:val="left" w:pos="720"/>
+          <w:tab w:val="left" w:pos="1440"/>
+          <w:tab w:val="left" w:pos="2160"/>
+          <w:tab w:val="left" w:pos="2880"/>
+          <w:tab w:val="left" w:pos="3600"/>
+          <w:tab w:val="left" w:pos="4320"/>
+          <w:tab w:val="left" w:pos="5040"/>
+          <w:tab w:val="left" w:pos="5760"/>
+          <w:tab w:val="left" w:pos="6480"/>
+          <w:tab w:val="left" w:pos="7200"/>
+          <w:tab w:val="left" w:pos="7920"/>
+          <w:tab w:val="left" w:pos="8640"/>
+          <w:tab w:val="left" w:pos="9360"/>
+        </w:tabs>
+        <w:ind w:left="1440" w:hanging="1440"/>
+      </w:pPr>
+      <w:r>
+        <w:tab/>
+        <w:t>(2</w:t>
+      </w:r>
+      <w:r>
+        <w:t>)</w:t>
+      </w:r>
+      <w:r>
+        <w:tab/>
+        <w:t>As a Product Sponsor, I want a</w:t>
+      </w:r>
+      <w:r>
+        <w:t xml:space="preserve"> timestamp for each URL visited, to track how long a user browses a page.</w:t>
       </w:r>
     </w:p>
     <w:p>
       <w:pPr>
-        <w:spacing w:line="259" w:lineRule="auto"/>
-        <w:ind w:left="1440" w:hanging="720"/>
-      </w:pPr>
-      <w:r>
-        <w:t>(8)</w:t>
-      </w:r>
-      <w:r>
-        <w:tab/>
-        <w:t xml:space="preserve">As a user, I want to add comments to my daily track so that I can record my feelings </w:t>
-      </w:r>
-      <w:r>
-        <w:t>and activities at</w:t>
-      </w:r>
-      <w:r>
-        <w:t xml:space="preserve"> the given time and location. </w:t>
+        <w:tabs>
+          <w:tab w:val="left" w:pos="0"/>
+          <w:tab w:val="left" w:pos="720"/>
+          <w:tab w:val="left" w:pos="1440"/>
+          <w:tab w:val="left" w:pos="2160"/>
+          <w:tab w:val="left" w:pos="2880"/>
+          <w:tab w:val="left" w:pos="3600"/>
+          <w:tab w:val="left" w:pos="4320"/>
+          <w:tab w:val="left" w:pos="5040"/>
+          <w:tab w:val="left" w:pos="5760"/>
+          <w:tab w:val="left" w:pos="6480"/>
+          <w:tab w:val="left" w:pos="7200"/>
+          <w:tab w:val="left" w:pos="7920"/>
+          <w:tab w:val="left" w:pos="8640"/>
+          <w:tab w:val="left" w:pos="9360"/>
+        </w:tabs>
+        <w:ind w:left="1440" w:hanging="1440"/>
+      </w:pPr>
+      <w:r>
+        <w:t>Sprint 3:</w:t>
       </w:r>
     </w:p>
     <w:p>
       <w:pPr>
-        <w:spacing w:line="259" w:lineRule="auto"/>
-        <w:ind w:left="1438" w:hanging="720"/>
-      </w:pPr>
-      <w:r>
-        <w:t>(5)</w:t>
-      </w:r>
-      <w:r>
-        <w:tab/>
-      </w:r>
-      <w:r>
-        <w:t xml:space="preserve">As an app manager, I want to save </w:t>
-      </w:r>
-      <w:r>
-        <w:t xml:space="preserve">the </w:t>
-      </w:r>
-      <w:r>
-        <w:t>daily track</w:t>
-      </w:r>
-      <w:r>
-        <w:t xml:space="preserve"> </w:t>
-      </w:r>
-      <w:r>
-        <w:t xml:space="preserve">and pins </w:t>
-      </w:r>
-      <w:r>
-        <w:t>that are generated so that the user</w:t>
-      </w:r>
-      <w:r>
-        <w:t xml:space="preserve"> </w:t>
-      </w:r>
-      <w:r>
-        <w:t>can keep track of more than one day at a time</w:t>
-      </w:r>
-      <w:r>
-        <w:t xml:space="preserve">. </w:t>
+        <w:tabs>
+          <w:tab w:val="left" w:pos="0"/>
+          <w:tab w:val="left" w:pos="720"/>
+          <w:tab w:val="left" w:pos="1440"/>
+          <w:tab w:val="left" w:pos="2160"/>
+          <w:tab w:val="left" w:pos="2880"/>
+          <w:tab w:val="left" w:pos="3600"/>
+          <w:tab w:val="left" w:pos="4320"/>
+          <w:tab w:val="left" w:pos="5040"/>
+          <w:tab w:val="left" w:pos="5760"/>
+          <w:tab w:val="left" w:pos="6480"/>
+          <w:tab w:val="left" w:pos="7200"/>
+          <w:tab w:val="left" w:pos="7920"/>
+          <w:tab w:val="left" w:pos="8640"/>
+          <w:tab w:val="left" w:pos="9360"/>
+        </w:tabs>
+        <w:ind w:left="1440" w:hanging="1440"/>
+      </w:pPr>
+      <w:r>
+        <w:tab/>
+        <w:t>(1)</w:t>
       </w:r>
     </w:p>
     <w:p>
       <w:pPr>
-        <w:spacing w:line="259" w:lineRule="auto"/>
-        <w:ind w:left="1438" w:hanging="720"/>
-      </w:pPr>
-      <w:r>
+        <w:tabs>
+          <w:tab w:val="left" w:pos="0"/>
+          <w:tab w:val="left" w:pos="720"/>
+          <w:tab w:val="left" w:pos="1440"/>
+          <w:tab w:val="left" w:pos="2160"/>
+          <w:tab w:val="left" w:pos="2880"/>
+          <w:tab w:val="left" w:pos="3600"/>
+          <w:tab w:val="left" w:pos="4320"/>
+          <w:tab w:val="left" w:pos="5040"/>
+          <w:tab w:val="left" w:pos="5760"/>
+          <w:tab w:val="left" w:pos="6480"/>
+          <w:tab w:val="left" w:pos="7200"/>
+          <w:tab w:val="left" w:pos="7920"/>
+          <w:tab w:val="left" w:pos="8640"/>
+          <w:tab w:val="left" w:pos="9360"/>
+        </w:tabs>
+        <w:ind w:left="1440" w:hanging="1440"/>
+      </w:pPr>
+      <w:r>
+        <w:tab/>
         <w:t>(3)</w:t>
       </w:r>
-      <w:r>
-        <w:tab/>
-        <w:t>As a user, I want a User Manual so that I can understand how Haru works.</w:t>
-      </w:r>
-    </w:p>
-    <w:p>
-      <w:pPr>
-        <w:spacing w:line="259" w:lineRule="auto"/>
-        <w:ind w:left="1438" w:hanging="720"/>
-      </w:pPr>
-      <w:r>
-        <w:t>(3)</w:t>
-      </w:r>
-      <w:r>
-        <w:tab/>
-        <w:t>As an app manager, I want our team to follow the Continuous Integration Practice so that we can gain a better understanding of what it will take to integrate our work together.</w:t>
-      </w:r>
-    </w:p>
-    <w:p>
-      <w:pPr>
-        <w:spacing w:line="259" w:lineRule="auto"/>
-      </w:pPr>
-      <w:r>
-        <w:t>Sprint 3:</w:t>
-      </w:r>
-    </w:p>
-    <w:p>
-      <w:pPr>
-        <w:spacing w:line="259" w:lineRule="auto"/>
-        <w:ind w:left="1440" w:hanging="720"/>
-      </w:pPr>
-      <w:r>
-        <w:t>(5)</w:t>
-      </w:r>
-      <w:r>
-        <w:tab/>
-        <w:t xml:space="preserve">As a user, I want to see the map and tracks intuitively so that I am not confused about what I am trying to do. </w:t>
-      </w:r>
-    </w:p>
-    <w:p>
-      <w:pPr>
-        <w:spacing w:line="259" w:lineRule="auto"/>
-        <w:ind w:left="1440" w:hanging="720"/>
-      </w:pPr>
-      <w:r>
-        <w:t>(8)</w:t>
-      </w:r>
-      <w:r>
-        <w:tab/>
-        <w:t>As an app manager, I want to run tests on our prototype so that I can ensure it has its required minimal functionality.</w:t>
-      </w:r>
-    </w:p>
-    <w:p>
-      <w:pPr>
-        <w:spacing w:line="259" w:lineRule="auto"/>
-        <w:ind w:left="1440" w:hanging="720"/>
-      </w:pPr>
-      <w:r>
-        <w:t>(8)</w:t>
-      </w:r>
-      <w:r>
-        <w:tab/>
-        <w:t xml:space="preserve">As a user, I want to see my old records so that I have a diary-like app. </w:t>
-      </w:r>
-    </w:p>
-    <w:p>
-      <w:pPr>
-        <w:spacing w:line="259" w:lineRule="auto"/>
-        <w:ind w:left="1440" w:hanging="720"/>
-      </w:pPr>
     </w:p>
     <w:p>
       <w:pPr>
@@ -1110,7 +1032,10 @@
         <w:ind w:hanging="359"/>
       </w:pPr>
       <w:r>
-        <w:t xml:space="preserve">User could move to a page that shows the diary of specific day by clicking a date on a calendar. </w:t>
+        <w:t xml:space="preserve">As a Product Sponsor, I want a mobile app that tracks app usage, in </w:t>
+      </w:r>
+      <w:r>
+        <w:t>addition to mobile browser data, to track the mobile user space.</w:t>
       </w:r>
     </w:p>
     <w:p>
@@ -1123,22 +1048,10 @@
         <w:ind w:hanging="359"/>
       </w:pPr>
       <w:r>
-        <w:t>Users could</w:t>
-      </w:r>
-      <w:r>
-        <w:t xml:space="preserve"> blog their diary and users can share it to </w:t>
-      </w:r>
-      <w:r>
-        <w:t xml:space="preserve">their </w:t>
-      </w:r>
-      <w:r>
-        <w:t xml:space="preserve">Social Media </w:t>
-      </w:r>
-      <w:r>
-        <w:t>as well</w:t>
-      </w:r>
-      <w:r>
-        <w:t xml:space="preserve">. </w:t>
+        <w:t>As a Product Sponsor</w:t>
+      </w:r>
+      <w:r>
+        <w:t>, I want a desktop app to track user browser URL history.</w:t>
       </w:r>
     </w:p>
     <w:p>
@@ -1151,14 +1064,73 @@
         <w:ind w:hanging="359"/>
       </w:pPr>
       <w:r>
-        <w:t>User c</w:t>
-      </w:r>
-      <w:r>
-        <w:t>ould</w:t>
-      </w:r>
-      <w:r>
-        <w:t xml:space="preserve"> upload pictures with their comments on their pins. </w:t>
-      </w:r>
+        <w:t>As a Product Sponsor, I w</w:t>
+      </w:r>
+      <w:r>
+        <w:t>ant a timestamp for each URL visited, to track how long a user browses a page.</w:t>
+      </w:r>
+    </w:p>
+    <w:p>
+      <w:pPr>
+        <w:numPr>
+          <w:ilvl w:val="0"/>
+          <w:numId w:val="11"/>
+        </w:numPr>
+        <w:spacing w:line="259" w:lineRule="auto"/>
+        <w:ind w:hanging="359"/>
+      </w:pPr>
+      <w:r>
+        <w:t>As a User</w:t>
+      </w:r>
+      <w:r>
+        <w:t>, I want to enable functionality wit</w:t>
+      </w:r>
+      <w:r>
+        <w:t>h as minimal effort as possible to simplify the experience.</w:t>
+      </w:r>
+    </w:p>
+    <w:p>
+      <w:pPr>
+        <w:numPr>
+          <w:ilvl w:val="0"/>
+          <w:numId w:val="11"/>
+        </w:numPr>
+        <w:spacing w:line="259" w:lineRule="auto"/>
+        <w:ind w:hanging="359"/>
+      </w:pPr>
+      <w:r>
+        <w:t>As a D</w:t>
+      </w:r>
+      <w:r>
+        <w:t>eveloper, I want a database to store URL history data.</w:t>
+      </w:r>
+    </w:p>
+    <w:p>
+      <w:pPr>
+        <w:numPr>
+          <w:ilvl w:val="0"/>
+          <w:numId w:val="11"/>
+        </w:numPr>
+        <w:spacing w:line="259" w:lineRule="auto"/>
+        <w:ind w:hanging="359"/>
+      </w:pPr>
+      <w:r>
+        <w:t>As a D</w:t>
+      </w:r>
+      <w:r>
+        <w:t>eveloper, I want to be able to connect the data collection functionality and d</w:t>
+      </w:r>
+      <w:r>
+        <w:t xml:space="preserve">ata </w:t>
+      </w:r>
+      <w:r>
+        <w:t>storage f</w:t>
+      </w:r>
+      <w:r>
+        <w:t>unctionality in order to unify both systems.</w:t>
+      </w:r>
+      <w:bookmarkStart w:id="0" w:name="_GoBack"/>
+      <w:bookmarkEnd w:id="0"/>
     </w:p>
     <w:sectPr>
       <w:pgSz w:w="12240" w:h="15840"/>
@@ -1176,7 +1148,7 @@
 </file>
 
 <file path=word/endnotes.xml><?xml version="1.0" encoding="utf-8"?>
-<w:endnotes xmlns:wpc="http://schemas.microsoft.com/office/word/2010/wordprocessingCanvas" xmlns:cx="http://schemas.microsoft.com/office/drawing/2014/chartex" xmlns:cx1="http://schemas.microsoft.com/office/drawing/2015/9/8/chartex" xmlns:cx2="http://schemas.microsoft.com/office/drawing/2015/10/21/chartex" xmlns:cx3="http://schemas.microsoft.com/office/drawing/2016/5/9/chartex" xmlns:cx4="http://schemas.microsoft.com/office/drawing/2016/5/10/chartex" xmlns:cx5="http://schemas.microsoft.com/office/drawing/2016/5/11/chartex" xmlns:mc="http://schemas.openxmlformats.org/markup-compatibility/2006" xmlns:o="urn:schemas-microsoft-com:office:office" xmlns:r="http://schemas.openxmlformats.org/officeDocument/2006/relationships" xmlns:m="http://schemas.openxmlformats.org/officeDocument/2006/math" xmlns:v="urn:schemas-microsoft-com:vml" xmlns:wp14="http://schemas.microsoft.com/office/word/2010/wordprocessingDrawing" xmlns:wp="http://schemas.openxmlformats.org/drawingml/2006/wordprocessingDrawing" xmlns:w10="urn:schemas-microsoft-com:office:word" xmlns:w="http://schemas.openxmlformats.org/wordprocessingml/2006/main" xmlns:w14="http://schemas.microsoft.com/office/word/2010/wordml" xmlns:w15="http://schemas.microsoft.com/office/word/2012/wordml" xmlns:w16se="http://schemas.microsoft.com/office/word/2015/wordml/symex" xmlns:wpg="http://schemas.microsoft.com/office/word/2010/wordprocessingGroup" xmlns:wpi="http://schemas.microsoft.com/office/word/2010/wordprocessingInk" xmlns:wne="http://schemas.microsoft.com/office/word/2006/wordml" xmlns:wps="http://schemas.microsoft.com/office/word/2010/wordprocessingShape" mc:Ignorable="w14 w15 w16se wp14">
+<w:endnotes xmlns:wpc="http://schemas.microsoft.com/office/word/2010/wordprocessingCanvas" xmlns:mc="http://schemas.openxmlformats.org/markup-compatibility/2006" xmlns:o="urn:schemas-microsoft-com:office:office" xmlns:r="http://schemas.openxmlformats.org/officeDocument/2006/relationships" xmlns:m="http://schemas.openxmlformats.org/officeDocument/2006/math" xmlns:v="urn:schemas-microsoft-com:vml" xmlns:wp14="http://schemas.microsoft.com/office/word/2010/wordprocessingDrawing" xmlns:wp="http://schemas.openxmlformats.org/drawingml/2006/wordprocessingDrawing" xmlns:w10="urn:schemas-microsoft-com:office:word" xmlns:w="http://schemas.openxmlformats.org/wordprocessingml/2006/main" xmlns:w14="http://schemas.microsoft.com/office/word/2010/wordml" xmlns:w15="http://schemas.microsoft.com/office/word/2012/wordml" xmlns:wpg="http://schemas.microsoft.com/office/word/2010/wordprocessingGroup" xmlns:wpi="http://schemas.microsoft.com/office/word/2010/wordprocessingInk" xmlns:wne="http://schemas.microsoft.com/office/word/2006/wordml" xmlns:wps="http://schemas.microsoft.com/office/word/2010/wordprocessingShape" mc:Ignorable="w14 w15 wp14">
   <w:endnote w:type="separator" w:id="-1">
     <w:p>
       <w:pPr>
@@ -1201,7 +1173,7 @@
 </file>
 
 <file path=word/footnotes.xml><?xml version="1.0" encoding="utf-8"?>
-<w:footnotes xmlns:wpc="http://schemas.microsoft.com/office/word/2010/wordprocessingCanvas" xmlns:cx="http://schemas.microsoft.com/office/drawing/2014/chartex" xmlns:cx1="http://schemas.microsoft.com/office/drawing/2015/9/8/chartex" xmlns:cx2="http://schemas.microsoft.com/office/drawing/2015/10/21/chartex" xmlns:cx3="http://schemas.microsoft.com/office/drawing/2016/5/9/chartex" xmlns:cx4="http://schemas.microsoft.com/office/drawing/2016/5/10/chartex" xmlns:cx5="http://schemas.microsoft.com/office/drawing/2016/5/11/chartex" xmlns:mc="http://schemas.openxmlformats.org/markup-compatibility/2006" xmlns:o="urn:schemas-microsoft-com:office:office" xmlns:r="http://schemas.openxmlformats.org/officeDocument/2006/relationships" xmlns:m="http://schemas.openxmlformats.org/officeDocument/2006/math" xmlns:v="urn:schemas-microsoft-com:vml" xmlns:wp14="http://schemas.microsoft.com/office/word/2010/wordprocessingDrawing" xmlns:wp="http://schemas.openxmlformats.org/drawingml/2006/wordprocessingDrawing" xmlns:w10="urn:schemas-microsoft-com:office:word" xmlns:w="http://schemas.openxmlformats.org/wordprocessingml/2006/main" xmlns:w14="http://schemas.microsoft.com/office/word/2010/wordml" xmlns:w15="http://schemas.microsoft.com/office/word/2012/wordml" xmlns:w16se="http://schemas.microsoft.com/office/word/2015/wordml/symex" xmlns:wpg="http://schemas.microsoft.com/office/word/2010/wordprocessingGroup" xmlns:wpi="http://schemas.microsoft.com/office/word/2010/wordprocessingInk" xmlns:wne="http://schemas.microsoft.com/office/word/2006/wordml" xmlns:wps="http://schemas.microsoft.com/office/word/2010/wordprocessingShape" mc:Ignorable="w14 w15 w16se wp14">
+<w:footnotes xmlns:wpc="http://schemas.microsoft.com/office/word/2010/wordprocessingCanvas" xmlns:mc="http://schemas.openxmlformats.org/markup-compatibility/2006" xmlns:o="urn:schemas-microsoft-com:office:office" xmlns:r="http://schemas.openxmlformats.org/officeDocument/2006/relationships" xmlns:m="http://schemas.openxmlformats.org/officeDocument/2006/math" xmlns:v="urn:schemas-microsoft-com:vml" xmlns:wp14="http://schemas.microsoft.com/office/word/2010/wordprocessingDrawing" xmlns:wp="http://schemas.openxmlformats.org/drawingml/2006/wordprocessingDrawing" xmlns:w10="urn:schemas-microsoft-com:office:word" xmlns:w="http://schemas.openxmlformats.org/wordprocessingml/2006/main" xmlns:w14="http://schemas.microsoft.com/office/word/2010/wordml" xmlns:w15="http://schemas.microsoft.com/office/word/2012/wordml" xmlns:wpg="http://schemas.microsoft.com/office/word/2010/wordprocessingGroup" xmlns:wpi="http://schemas.microsoft.com/office/word/2010/wordprocessingInk" xmlns:wne="http://schemas.microsoft.com/office/word/2006/wordml" xmlns:wps="http://schemas.microsoft.com/office/word/2010/wordprocessingShape" mc:Ignorable="w14 w15 wp14">
   <w:footnote w:type="separator" w:id="-1">
     <w:p>
       <w:pPr>
@@ -1226,7 +1198,7 @@
 </file>
 
 <file path=word/numbering.xml><?xml version="1.0" encoding="utf-8"?>
-<w:numbering xmlns:wpc="http://schemas.microsoft.com/office/word/2010/wordprocessingCanvas" xmlns:cx="http://schemas.microsoft.com/office/drawing/2014/chartex" xmlns:cx1="http://schemas.microsoft.com/office/drawing/2015/9/8/chartex" xmlns:cx2="http://schemas.microsoft.com/office/drawing/2015/10/21/chartex" xmlns:cx3="http://schemas.microsoft.com/office/drawing/2016/5/9/chartex" xmlns:cx4="http://schemas.microsoft.com/office/drawing/2016/5/10/chartex" xmlns:cx5="http://schemas.microsoft.com/office/drawing/2016/5/11/chartex" xmlns:mc="http://schemas.openxmlformats.org/markup-compatibility/2006" xmlns:o="urn:schemas-microsoft-com:office:office" xmlns:r="http://schemas.openxmlformats.org/officeDocument/2006/relationships" xmlns:m="http://schemas.openxmlformats.org/officeDocument/2006/math" xmlns:v="urn:schemas-microsoft-com:vml" xmlns:wp14="http://schemas.microsoft.com/office/word/2010/wordprocessingDrawing" xmlns:wp="http://schemas.openxmlformats.org/drawingml/2006/wordprocessingDrawing" xmlns:w10="urn:schemas-microsoft-com:office:word" xmlns:w="http://schemas.openxmlformats.org/wordprocessingml/2006/main" xmlns:w14="http://schemas.microsoft.com/office/word/2010/wordml" xmlns:w15="http://schemas.microsoft.com/office/word/2012/wordml" xmlns:w16se="http://schemas.microsoft.com/office/word/2015/wordml/symex" xmlns:wpg="http://schemas.microsoft.com/office/word/2010/wordprocessingGroup" xmlns:wpi="http://schemas.microsoft.com/office/word/2010/wordprocessingInk" xmlns:wne="http://schemas.microsoft.com/office/word/2006/wordml" xmlns:wps="http://schemas.microsoft.com/office/word/2010/wordprocessingShape" mc:Ignorable="w14 w15 w16se wp14">
+<w:numbering xmlns:wpc="http://schemas.microsoft.com/office/word/2010/wordprocessingCanvas" xmlns:mc="http://schemas.openxmlformats.org/markup-compatibility/2006" xmlns:o="urn:schemas-microsoft-com:office:office" xmlns:r="http://schemas.openxmlformats.org/officeDocument/2006/relationships" xmlns:m="http://schemas.openxmlformats.org/officeDocument/2006/math" xmlns:v="urn:schemas-microsoft-com:vml" xmlns:wp14="http://schemas.microsoft.com/office/word/2010/wordprocessingDrawing" xmlns:wp="http://schemas.openxmlformats.org/drawingml/2006/wordprocessingDrawing" xmlns:w10="urn:schemas-microsoft-com:office:word" xmlns:w="http://schemas.openxmlformats.org/wordprocessingml/2006/main" xmlns:w14="http://schemas.microsoft.com/office/word/2010/wordml" xmlns:w15="http://schemas.microsoft.com/office/word/2012/wordml" xmlns:wpg="http://schemas.microsoft.com/office/word/2010/wordprocessingGroup" xmlns:wpi="http://schemas.microsoft.com/office/word/2010/wordprocessingInk" xmlns:wne="http://schemas.microsoft.com/office/word/2006/wordml" xmlns:wps="http://schemas.microsoft.com/office/word/2010/wordprocessingShape" mc:Ignorable="w14 w15 wp14">
   <w:abstractNum w:abstractNumId="0" w15:restartNumberingAfterBreak="0">
     <w:nsid w:val="05455AAD"/>
     <w:multiLevelType w:val="hybridMultilevel"/>
@@ -2997,7 +2969,7 @@
 </file>
 
 <file path=word/styles.xml><?xml version="1.0" encoding="utf-8"?>
-<w:styles xmlns:mc="http://schemas.openxmlformats.org/markup-compatibility/2006" xmlns:r="http://schemas.openxmlformats.org/officeDocument/2006/relationships" xmlns:w="http://schemas.openxmlformats.org/wordprocessingml/2006/main" xmlns:w14="http://schemas.microsoft.com/office/word/2010/wordml" xmlns:w15="http://schemas.microsoft.com/office/word/2012/wordml" xmlns:w16se="http://schemas.microsoft.com/office/word/2015/wordml/symex" mc:Ignorable="w14 w15 w16se">
+<w:styles xmlns:mc="http://schemas.openxmlformats.org/markup-compatibility/2006" xmlns:r="http://schemas.openxmlformats.org/officeDocument/2006/relationships" xmlns:w="http://schemas.openxmlformats.org/wordprocessingml/2006/main" xmlns:w14="http://schemas.microsoft.com/office/word/2010/wordml" xmlns:w15="http://schemas.microsoft.com/office/word/2012/wordml" mc:Ignorable="w14 w15">
   <w:docDefaults>
     <w:rPrDefault>
       <w:rPr>
@@ -3013,7 +2985,7 @@
       </w:pPr>
     </w:pPrDefault>
   </w:docDefaults>
-  <w:latentStyles w:defLockedState="0" w:defUIPriority="99" w:defSemiHidden="0" w:defUnhideWhenUsed="0" w:defQFormat="0" w:count="374">
+  <w:latentStyles w:defLockedState="0" w:defUIPriority="99" w:defSemiHidden="0" w:defUnhideWhenUsed="0" w:defQFormat="0" w:count="371">
     <w:lsdException w:name="Normal" w:uiPriority="0" w:qFormat="1"/>
     <w:lsdException w:name="heading 1" w:uiPriority="9" w:qFormat="1"/>
     <w:lsdException w:name="heading 2" w:semiHidden="1" w:uiPriority="9" w:unhideWhenUsed="1" w:qFormat="1"/>
@@ -3119,6 +3091,7 @@
     <w:lsdException w:name="HTML Sample" w:semiHidden="1" w:unhideWhenUsed="1"/>
     <w:lsdException w:name="HTML Typewriter" w:semiHidden="1" w:unhideWhenUsed="1"/>
     <w:lsdException w:name="HTML Variable" w:semiHidden="1" w:unhideWhenUsed="1"/>
+    <w:lsdException w:name="Normal Table" w:semiHidden="1" w:unhideWhenUsed="1"/>
     <w:lsdException w:name="annotation subject" w:semiHidden="1" w:unhideWhenUsed="1"/>
     <w:lsdException w:name="No List" w:semiHidden="1" w:unhideWhenUsed="1"/>
     <w:lsdException w:name="Outline List 1" w:semiHidden="1" w:unhideWhenUsed="1"/>
@@ -3165,8 +3138,10 @@
     <w:lsdException w:name="Table Subtle 2" w:semiHidden="1" w:unhideWhenUsed="1"/>
     <w:lsdException w:name="Table Web 1" w:semiHidden="1" w:unhideWhenUsed="1"/>
     <w:lsdException w:name="Table Web 2" w:semiHidden="1" w:unhideWhenUsed="1"/>
+    <w:lsdException w:name="Table Web 3" w:semiHidden="1" w:unhideWhenUsed="1"/>
     <w:lsdException w:name="Balloon Text" w:semiHidden="1" w:unhideWhenUsed="1"/>
     <w:lsdException w:name="Table Grid" w:uiPriority="1"/>
+    <w:lsdException w:name="Table Theme" w:semiHidden="1" w:unhideWhenUsed="1"/>
     <w:lsdException w:name="Placeholder Text" w:semiHidden="1"/>
     <w:lsdException w:name="No Spacing" w:uiPriority="1" w:qFormat="1"/>
     <w:lsdException w:name="Light Shading" w:uiPriority="60"/>
@@ -3382,9 +3357,6 @@
     <w:lsdException w:name="List Table 5 Dark Accent 6" w:uiPriority="50"/>
     <w:lsdException w:name="List Table 6 Colorful Accent 6" w:uiPriority="51"/>
     <w:lsdException w:name="List Table 7 Colorful Accent 6" w:uiPriority="52"/>
-    <w:lsdException w:name="Mention" w:semiHidden="1" w:unhideWhenUsed="1"/>
-    <w:lsdException w:name="Smart Hyperlink" w:semiHidden="1" w:unhideWhenUsed="1"/>
-    <w:lsdException w:name="Hashtag" w:semiHidden="1" w:unhideWhenUsed="1"/>
   </w:latentStyles>
   <w:style w:type="paragraph" w:default="1" w:styleId="Normal">
     <w:name w:val="Normal"/>
@@ -4343,7 +4315,7 @@
 </file>
 
 <file path=customXml/itemProps2.xml><?xml version="1.0" encoding="utf-8"?>
-<ds:datastoreItem xmlns:ds="http://schemas.openxmlformats.org/officeDocument/2006/customXml" ds:itemID="{526F1FFF-4AE6-4122-BA9C-1FB4F505548E}">
+<ds:datastoreItem xmlns:ds="http://schemas.openxmlformats.org/officeDocument/2006/customXml" ds:itemID="{AD931E25-4554-40E6-A047-7C204C17B588}">
   <ds:schemaRefs>
     <ds:schemaRef ds:uri="http://schemas.openxmlformats.org/officeDocument/2006/bibliography"/>
   </ds:schemaRefs>

</xml_diff>

<commit_message>
2/2 Sponsor Meeting Preperation
</commit_message>
<xml_diff>
--- a/Release Plan.docx
+++ b/Release Plan.docx
@@ -1,6 +1,6 @@
 
 <file path=word/document.xml><?xml version="1.0" encoding="utf-8"?>
-<w:document xmlns:wpc="http://schemas.microsoft.com/office/word/2010/wordprocessingCanvas" xmlns:mc="http://schemas.openxmlformats.org/markup-compatibility/2006" xmlns:o="urn:schemas-microsoft-com:office:office" xmlns:r="http://schemas.openxmlformats.org/officeDocument/2006/relationships" xmlns:m="http://schemas.openxmlformats.org/officeDocument/2006/math" xmlns:v="urn:schemas-microsoft-com:vml" xmlns:wp14="http://schemas.microsoft.com/office/word/2010/wordprocessingDrawing" xmlns:wp="http://schemas.openxmlformats.org/drawingml/2006/wordprocessingDrawing" xmlns:w10="urn:schemas-microsoft-com:office:word" xmlns:w="http://schemas.openxmlformats.org/wordprocessingml/2006/main" xmlns:w14="http://schemas.microsoft.com/office/word/2010/wordml" xmlns:w15="http://schemas.microsoft.com/office/word/2012/wordml" xmlns:wpg="http://schemas.microsoft.com/office/word/2010/wordprocessingGroup" xmlns:wpi="http://schemas.microsoft.com/office/word/2010/wordprocessingInk" xmlns:wne="http://schemas.microsoft.com/office/word/2006/wordml" xmlns:wps="http://schemas.microsoft.com/office/word/2010/wordprocessingShape" mc:Ignorable="w14 w15 wp14">
+<w:document xmlns:wpc="http://schemas.microsoft.com/office/word/2010/wordprocessingCanvas" xmlns:cx="http://schemas.microsoft.com/office/drawing/2014/chartex" xmlns:cx1="http://schemas.microsoft.com/office/drawing/2015/9/8/chartex" xmlns:cx2="http://schemas.microsoft.com/office/drawing/2015/10/21/chartex" xmlns:cx3="http://schemas.microsoft.com/office/drawing/2016/5/9/chartex" xmlns:cx4="http://schemas.microsoft.com/office/drawing/2016/5/10/chartex" xmlns:cx5="http://schemas.microsoft.com/office/drawing/2016/5/11/chartex" xmlns:mc="http://schemas.openxmlformats.org/markup-compatibility/2006" xmlns:o="urn:schemas-microsoft-com:office:office" xmlns:r="http://schemas.openxmlformats.org/officeDocument/2006/relationships" xmlns:m="http://schemas.openxmlformats.org/officeDocument/2006/math" xmlns:v="urn:schemas-microsoft-com:vml" xmlns:wp14="http://schemas.microsoft.com/office/word/2010/wordprocessingDrawing" xmlns:wp="http://schemas.openxmlformats.org/drawingml/2006/wordprocessingDrawing" xmlns:w10="urn:schemas-microsoft-com:office:word" xmlns:w="http://schemas.openxmlformats.org/wordprocessingml/2006/main" xmlns:w14="http://schemas.microsoft.com/office/word/2010/wordml" xmlns:w15="http://schemas.microsoft.com/office/word/2012/wordml" xmlns:w16se="http://schemas.microsoft.com/office/word/2015/wordml/symex" xmlns:wpg="http://schemas.microsoft.com/office/word/2010/wordprocessingGroup" xmlns:wpi="http://schemas.microsoft.com/office/word/2010/wordprocessingInk" xmlns:wne="http://schemas.microsoft.com/office/word/2006/wordml" xmlns:wps="http://schemas.microsoft.com/office/word/2010/wordprocessingShape" mc:Ignorable="w14 w15 w16se wp14">
   <w:background w:color="C9ECFC" w:themeColor="text2" w:themeTint="33"/>
   <w:body>
     <w:p>
@@ -401,21 +401,28 @@
           <w:sz w:val="21"/>
           <w:szCs w:val="21"/>
         </w:rPr>
-        <w:t>Haru should be a diary app that can visualize the user’s day in one screen</w:t>
+        <w:t>Our Product</w:t>
       </w:r>
       <w:r>
         <w:rPr>
           <w:sz w:val="21"/>
           <w:szCs w:val="21"/>
         </w:rPr>
-        <w:t xml:space="preserve"> so that users can easily gain an understanding of what they did in a day</w:t>
+        <w:t xml:space="preserve"> should have Unit Tes</w:t>
       </w:r>
       <w:r>
         <w:rPr>
           <w:sz w:val="21"/>
           <w:szCs w:val="21"/>
         </w:rPr>
-        <w:t>.</w:t>
+        <w:t>ts built and run so that we</w:t>
+      </w:r>
+      <w:r>
+        <w:rPr>
+          <w:sz w:val="21"/>
+          <w:szCs w:val="21"/>
+        </w:rPr>
+        <w:t xml:space="preserve"> can be sure that the Release Product is completely functional</w:t>
       </w:r>
     </w:p>
     <w:p>
@@ -436,70 +443,14 @@
           <w:sz w:val="21"/>
           <w:szCs w:val="21"/>
         </w:rPr>
-        <w:t>Haru</w:t>
+        <w:t>Our Product</w:t>
       </w:r>
       <w:r>
         <w:rPr>
           <w:sz w:val="21"/>
           <w:szCs w:val="21"/>
         </w:rPr>
-        <w:t xml:space="preserve"> should be able to show a map and highlight </w:t>
-      </w:r>
-      <w:r>
-        <w:rPr>
-          <w:sz w:val="21"/>
-          <w:szCs w:val="21"/>
-        </w:rPr>
-        <w:t>a track</w:t>
-      </w:r>
-      <w:r>
-        <w:rPr>
-          <w:sz w:val="21"/>
-          <w:szCs w:val="21"/>
-        </w:rPr>
-        <w:t xml:space="preserve"> that show</w:t>
-      </w:r>
-      <w:r>
-        <w:rPr>
-          <w:sz w:val="21"/>
-          <w:szCs w:val="21"/>
-        </w:rPr>
-        <w:t>s</w:t>
-      </w:r>
-      <w:r>
-        <w:rPr>
-          <w:sz w:val="21"/>
-          <w:szCs w:val="21"/>
-        </w:rPr>
-        <w:t xml:space="preserve"> the user’s </w:t>
-      </w:r>
-      <w:r>
-        <w:rPr>
-          <w:sz w:val="21"/>
-          <w:szCs w:val="21"/>
-        </w:rPr>
-        <w:t xml:space="preserve">daily </w:t>
-      </w:r>
-      <w:r>
-        <w:rPr>
-          <w:sz w:val="21"/>
-          <w:szCs w:val="21"/>
-        </w:rPr>
-        <w:t>route on it</w:t>
-      </w:r>
-      <w:r>
-        <w:rPr>
-          <w:sz w:val="21"/>
-          <w:szCs w:val="21"/>
-        </w:rPr>
-        <w:t xml:space="preserve"> so that the user knows where they went on a particular day</w:t>
-      </w:r>
-      <w:r>
-        <w:rPr>
-          <w:sz w:val="21"/>
-          <w:szCs w:val="21"/>
-        </w:rPr>
-        <w:t xml:space="preserve">. </w:t>
+        <w:t xml:space="preserve"> should have a User Manual so that new users can understand how to get the most out of the Release Product</w:t>
       </w:r>
     </w:p>
     <w:p>
@@ -520,70 +471,14 @@
           <w:sz w:val="21"/>
           <w:szCs w:val="21"/>
         </w:rPr>
-        <w:t>Haru</w:t>
+        <w:t>Our group</w:t>
       </w:r>
       <w:r>
         <w:rPr>
           <w:sz w:val="21"/>
           <w:szCs w:val="21"/>
         </w:rPr>
-        <w:t xml:space="preserve"> s</w:t>
-      </w:r>
-      <w:r>
-        <w:rPr>
-          <w:sz w:val="21"/>
-          <w:szCs w:val="21"/>
-        </w:rPr>
-        <w:t>hould be able to make a pin on that</w:t>
-      </w:r>
-      <w:r>
-        <w:rPr>
-          <w:sz w:val="21"/>
-          <w:szCs w:val="21"/>
-        </w:rPr>
-        <w:t xml:space="preserve"> track with </w:t>
-      </w:r>
-      <w:r>
-        <w:rPr>
-          <w:sz w:val="21"/>
-          <w:szCs w:val="21"/>
-        </w:rPr>
-        <w:t xml:space="preserve">a </w:t>
-      </w:r>
-      <w:r>
-        <w:rPr>
-          <w:sz w:val="21"/>
-          <w:szCs w:val="21"/>
-        </w:rPr>
-        <w:t>short sentence</w:t>
-      </w:r>
-      <w:r>
-        <w:rPr>
-          <w:sz w:val="21"/>
-          <w:szCs w:val="21"/>
-        </w:rPr>
-        <w:t xml:space="preserve"> or</w:t>
-      </w:r>
-      <w:r>
-        <w:rPr>
-          <w:sz w:val="21"/>
-          <w:szCs w:val="21"/>
-        </w:rPr>
-        <w:t xml:space="preserve"> comment</w:t>
-      </w:r>
-      <w:r>
-        <w:rPr>
-          <w:sz w:val="21"/>
-          <w:szCs w:val="21"/>
-        </w:rPr>
-        <w:t xml:space="preserve"> so that the user can understand what they did at that location and time</w:t>
-      </w:r>
-      <w:r>
-        <w:rPr>
-          <w:sz w:val="21"/>
-          <w:szCs w:val="21"/>
-        </w:rPr>
-        <w:t xml:space="preserve">. </w:t>
+        <w:t xml:space="preserve"> should have good SCRUM documentation so that everyone can be clear on what is happening at any given moment.</w:t>
       </w:r>
     </w:p>
     <w:p>
@@ -604,154 +499,14 @@
           <w:sz w:val="21"/>
           <w:szCs w:val="21"/>
         </w:rPr>
-        <w:t>Haru</w:t>
+        <w:t>Our group</w:t>
       </w:r>
       <w:r>
         <w:rPr>
           <w:sz w:val="21"/>
           <w:szCs w:val="21"/>
         </w:rPr>
-        <w:t xml:space="preserve"> should be able to save th</w:t>
-      </w:r>
-      <w:r>
-        <w:rPr>
-          <w:sz w:val="21"/>
-          <w:szCs w:val="21"/>
-        </w:rPr>
-        <w:t>e</w:t>
-      </w:r>
-      <w:r>
-        <w:rPr>
-          <w:sz w:val="21"/>
-          <w:szCs w:val="21"/>
-        </w:rPr>
-        <w:t xml:space="preserve"> track and </w:t>
-      </w:r>
-      <w:r>
-        <w:rPr>
-          <w:sz w:val="21"/>
-          <w:szCs w:val="21"/>
-        </w:rPr>
-        <w:t xml:space="preserve">all the </w:t>
-      </w:r>
-      <w:r>
-        <w:rPr>
-          <w:sz w:val="21"/>
-          <w:szCs w:val="21"/>
-        </w:rPr>
-        <w:t xml:space="preserve">comments </w:t>
-      </w:r>
-      <w:r>
-        <w:rPr>
-          <w:sz w:val="21"/>
-          <w:szCs w:val="21"/>
-        </w:rPr>
-        <w:t xml:space="preserve">on it </w:t>
-      </w:r>
-      <w:r>
-        <w:rPr>
-          <w:sz w:val="21"/>
-          <w:szCs w:val="21"/>
-        </w:rPr>
-        <w:t xml:space="preserve">so that </w:t>
-      </w:r>
-      <w:r>
-        <w:rPr>
-          <w:sz w:val="21"/>
-          <w:szCs w:val="21"/>
-        </w:rPr>
-        <w:t xml:space="preserve">the </w:t>
-      </w:r>
-      <w:r>
-        <w:rPr>
-          <w:sz w:val="21"/>
-          <w:szCs w:val="21"/>
-        </w:rPr>
-        <w:t xml:space="preserve">user can call back past diaries. </w:t>
-      </w:r>
-    </w:p>
-    <w:p>
-      <w:pPr>
-        <w:numPr>
-          <w:ilvl w:val="0"/>
-          <w:numId w:val="9"/>
-        </w:numPr>
-        <w:spacing w:line="259" w:lineRule="auto"/>
-        <w:ind w:left="720" w:hanging="360"/>
-        <w:rPr>
-          <w:sz w:val="21"/>
-          <w:szCs w:val="21"/>
-        </w:rPr>
-      </w:pPr>
-      <w:r>
-        <w:rPr>
-          <w:sz w:val="21"/>
-          <w:szCs w:val="21"/>
-        </w:rPr>
-        <w:t>Haru should have Unit Tests built and run so that One Day can be sure that the Release Product is completely functional</w:t>
-      </w:r>
-    </w:p>
-    <w:p>
-      <w:pPr>
-        <w:numPr>
-          <w:ilvl w:val="0"/>
-          <w:numId w:val="9"/>
-        </w:numPr>
-        <w:spacing w:line="259" w:lineRule="auto"/>
-        <w:ind w:left="720" w:hanging="360"/>
-        <w:rPr>
-          <w:sz w:val="21"/>
-          <w:szCs w:val="21"/>
-        </w:rPr>
-      </w:pPr>
-      <w:r>
-        <w:rPr>
-          <w:sz w:val="21"/>
-          <w:szCs w:val="21"/>
-        </w:rPr>
-        <w:t>Haru should have a User Manual so that new users can understand how to get the most out of the Release Product</w:t>
-      </w:r>
-    </w:p>
-    <w:p>
-      <w:pPr>
-        <w:numPr>
-          <w:ilvl w:val="0"/>
-          <w:numId w:val="9"/>
-        </w:numPr>
-        <w:spacing w:line="259" w:lineRule="auto"/>
-        <w:ind w:left="720" w:hanging="360"/>
-        <w:rPr>
-          <w:sz w:val="21"/>
-          <w:szCs w:val="21"/>
-        </w:rPr>
-      </w:pPr>
-      <w:r>
-        <w:rPr>
-          <w:sz w:val="21"/>
-          <w:szCs w:val="21"/>
-        </w:rPr>
-        <w:t>One Day should have good SCRUM documentation so that everyone can be clear on what is happening at any given moment.</w:t>
-      </w:r>
-    </w:p>
-    <w:p>
-      <w:pPr>
-        <w:numPr>
-          <w:ilvl w:val="0"/>
-          <w:numId w:val="9"/>
-        </w:numPr>
-        <w:spacing w:line="259" w:lineRule="auto"/>
-        <w:ind w:left="720" w:hanging="360"/>
-        <w:rPr>
-          <w:sz w:val="21"/>
-          <w:szCs w:val="21"/>
-        </w:rPr>
-      </w:pPr>
-      <w:r>
-        <w:rPr>
-          <w:sz w:val="21"/>
-          <w:szCs w:val="21"/>
-        </w:rPr>
-        <w:t>One Day should follow the Continuous Integration Engineering Practice by uploading their work, finished or not, into</w:t>
+        <w:t xml:space="preserve"> should follow the Continuous Integration Engineering Practice by uploading their work, finished or not, into</w:t>
       </w:r>
       <w:r>
         <w:rPr>
@@ -775,244 +530,217 @@
           <w:tab w:val="left" w:pos="5784"/>
         </w:tabs>
       </w:pPr>
-      <w:r>
-        <w:lastRenderedPageBreak/>
-        <w:t>Sprint 1:</w:t>
-      </w:r>
     </w:p>
     <w:p>
       <w:pPr>
         <w:tabs>
-          <w:tab w:val="left" w:pos="0"/>
-          <w:tab w:val="left" w:pos="720"/>
-          <w:tab w:val="left" w:pos="1440"/>
-          <w:tab w:val="left" w:pos="2160"/>
-          <w:tab w:val="left" w:pos="2880"/>
-          <w:tab w:val="left" w:pos="3600"/>
-          <w:tab w:val="left" w:pos="4320"/>
-          <w:tab w:val="left" w:pos="5040"/>
-          <w:tab w:val="left" w:pos="5760"/>
-          <w:tab w:val="left" w:pos="6480"/>
-          <w:tab w:val="left" w:pos="7200"/>
-          <w:tab w:val="left" w:pos="7920"/>
-          <w:tab w:val="left" w:pos="8640"/>
-          <w:tab w:val="left" w:pos="9360"/>
+          <w:tab w:val="left" w:pos="5784"/>
         </w:tabs>
-        <w:ind w:left="1440" w:hanging="720"/>
-      </w:pPr>
-      <w:r>
-        <w:t xml:space="preserve">(3) </w:t>
-      </w:r>
-      <w:r>
-        <w:tab/>
-      </w:r>
-      <w:r>
-        <w:t xml:space="preserve">As a Product Sponsor, I want </w:t>
-      </w:r>
-      <w:r>
-        <w:t>a desktop app to track user browser URL history.</w:t>
+      </w:pPr>
+      <w:r>
+        <w:t xml:space="preserve">Sprint 1: </w:t>
+      </w:r>
+      <w:r>
+        <w:t>Beginning URL/Data Logging and Backend Development</w:t>
       </w:r>
     </w:p>
     <w:p>
       <w:pPr>
+        <w:pStyle w:val="ListParagraph"/>
+        <w:numPr>
+          <w:ilvl w:val="0"/>
+          <w:numId w:val="12"/>
+        </w:numPr>
         <w:tabs>
-          <w:tab w:val="left" w:pos="0"/>
-          <w:tab w:val="left" w:pos="720"/>
-          <w:tab w:val="left" w:pos="1440"/>
-          <w:tab w:val="left" w:pos="2160"/>
-          <w:tab w:val="left" w:pos="2880"/>
-          <w:tab w:val="left" w:pos="3600"/>
-          <w:tab w:val="left" w:pos="4320"/>
-          <w:tab w:val="left" w:pos="5040"/>
-          <w:tab w:val="left" w:pos="5760"/>
-          <w:tab w:val="left" w:pos="6480"/>
-          <w:tab w:val="left" w:pos="7200"/>
-          <w:tab w:val="left" w:pos="7920"/>
-          <w:tab w:val="left" w:pos="8640"/>
-          <w:tab w:val="left" w:pos="9360"/>
+          <w:tab w:val="left" w:pos="5784"/>
         </w:tabs>
-        <w:ind w:left="1440" w:hanging="1440"/>
-      </w:pPr>
-      <w:r>
-        <w:tab/>
-      </w:r>
-      <w:r>
-        <w:t>(5</w:t>
-      </w:r>
-      <w:r>
-        <w:t xml:space="preserve">) </w:t>
-      </w:r>
-      <w:r>
-        <w:tab/>
-      </w:r>
-      <w:r>
-        <w:t>As a Developer, I want a database to store URL history data.</w:t>
+      </w:pPr>
+      <w:r>
+        <w:t>Implement URL-Logging functionality</w:t>
+      </w:r>
+      <w:r>
+        <w:t xml:space="preserve"> in Chrome Extension</w:t>
       </w:r>
     </w:p>
     <w:p>
       <w:pPr>
+        <w:pStyle w:val="ListParagraph"/>
+        <w:numPr>
+          <w:ilvl w:val="0"/>
+          <w:numId w:val="12"/>
+        </w:numPr>
         <w:tabs>
-          <w:tab w:val="left" w:pos="0"/>
-          <w:tab w:val="left" w:pos="720"/>
-          <w:tab w:val="left" w:pos="1440"/>
-          <w:tab w:val="left" w:pos="2160"/>
-          <w:tab w:val="left" w:pos="2880"/>
-          <w:tab w:val="left" w:pos="3600"/>
-          <w:tab w:val="left" w:pos="4320"/>
-          <w:tab w:val="left" w:pos="5040"/>
-          <w:tab w:val="left" w:pos="5760"/>
-          <w:tab w:val="left" w:pos="6480"/>
-          <w:tab w:val="left" w:pos="7200"/>
-          <w:tab w:val="left" w:pos="7920"/>
-          <w:tab w:val="left" w:pos="8640"/>
-          <w:tab w:val="left" w:pos="9360"/>
+          <w:tab w:val="left" w:pos="5784"/>
         </w:tabs>
-        <w:ind w:left="1440" w:hanging="1440"/>
-      </w:pPr>
-      <w:r>
-        <w:t>Sprint 2:</w:t>
+      </w:pPr>
+      <w:r>
+        <w:t xml:space="preserve">Begin Development on Android App to Determine Possibilities </w:t>
       </w:r>
     </w:p>
     <w:p>
       <w:pPr>
+        <w:pStyle w:val="ListParagraph"/>
+        <w:numPr>
+          <w:ilvl w:val="0"/>
+          <w:numId w:val="12"/>
+        </w:numPr>
         <w:tabs>
-          <w:tab w:val="left" w:pos="0"/>
-          <w:tab w:val="left" w:pos="720"/>
-          <w:tab w:val="left" w:pos="1440"/>
-          <w:tab w:val="left" w:pos="2160"/>
-          <w:tab w:val="left" w:pos="2880"/>
-          <w:tab w:val="left" w:pos="3600"/>
-          <w:tab w:val="left" w:pos="4320"/>
-          <w:tab w:val="left" w:pos="5040"/>
-          <w:tab w:val="left" w:pos="5760"/>
-          <w:tab w:val="left" w:pos="6480"/>
-          <w:tab w:val="left" w:pos="7200"/>
-          <w:tab w:val="left" w:pos="7920"/>
-          <w:tab w:val="left" w:pos="8640"/>
-          <w:tab w:val="left" w:pos="9360"/>
+          <w:tab w:val="left" w:pos="5784"/>
         </w:tabs>
-        <w:ind w:left="1440" w:hanging="1440"/>
-      </w:pPr>
-      <w:r>
-        <w:tab/>
-        <w:t>(3)</w:t>
-      </w:r>
-      <w:r>
-        <w:tab/>
-        <w:t>As a Developer, I want to be able to connect the data collection functionality and storing d</w:t>
-      </w:r>
-      <w:r>
-        <w:t>ata functionality in order to unify both systems.</w:t>
+      </w:pPr>
+      <w:r>
+        <w:t>Work on a B</w:t>
+      </w:r>
+      <w:r>
+        <w:t>ackend system to store the URL-L</w:t>
+      </w:r>
+      <w:r>
+        <w:t>og data</w:t>
       </w:r>
     </w:p>
     <w:p>
       <w:pPr>
+        <w:pStyle w:val="ListParagraph"/>
+        <w:numPr>
+          <w:ilvl w:val="0"/>
+          <w:numId w:val="12"/>
+        </w:numPr>
         <w:tabs>
-          <w:tab w:val="left" w:pos="0"/>
-          <w:tab w:val="left" w:pos="720"/>
-          <w:tab w:val="left" w:pos="1440"/>
-          <w:tab w:val="left" w:pos="2160"/>
-          <w:tab w:val="left" w:pos="2880"/>
-          <w:tab w:val="left" w:pos="3600"/>
-          <w:tab w:val="left" w:pos="4320"/>
-          <w:tab w:val="left" w:pos="5040"/>
-          <w:tab w:val="left" w:pos="5760"/>
-          <w:tab w:val="left" w:pos="6480"/>
-          <w:tab w:val="left" w:pos="7200"/>
-          <w:tab w:val="left" w:pos="7920"/>
-          <w:tab w:val="left" w:pos="8640"/>
-          <w:tab w:val="left" w:pos="9360"/>
+          <w:tab w:val="left" w:pos="5784"/>
         </w:tabs>
-        <w:ind w:left="1440" w:hanging="1440"/>
-      </w:pPr>
-      <w:r>
-        <w:tab/>
-        <w:t>(2</w:t>
-      </w:r>
-      <w:r>
-        <w:t>)</w:t>
-      </w:r>
-      <w:r>
-        <w:tab/>
-        <w:t>As a Product Sponsor, I want a</w:t>
-      </w:r>
-      <w:r>
-        <w:t xml:space="preserve"> timestamp for each URL visited, to track how long a user browses a page.</w:t>
+      </w:pPr>
+      <w:r>
+        <w:t xml:space="preserve">Ensure Backend Compatibility with Mobile System </w:t>
       </w:r>
     </w:p>
     <w:p>
       <w:pPr>
+        <w:pStyle w:val="ListParagraph"/>
         <w:tabs>
-          <w:tab w:val="left" w:pos="0"/>
-          <w:tab w:val="left" w:pos="720"/>
-          <w:tab w:val="left" w:pos="1440"/>
-          <w:tab w:val="left" w:pos="2160"/>
-          <w:tab w:val="left" w:pos="2880"/>
-          <w:tab w:val="left" w:pos="3600"/>
-          <w:tab w:val="left" w:pos="4320"/>
-          <w:tab w:val="left" w:pos="5040"/>
-          <w:tab w:val="left" w:pos="5760"/>
-          <w:tab w:val="left" w:pos="6480"/>
-          <w:tab w:val="left" w:pos="7200"/>
-          <w:tab w:val="left" w:pos="7920"/>
-          <w:tab w:val="left" w:pos="8640"/>
-          <w:tab w:val="left" w:pos="9360"/>
+          <w:tab w:val="left" w:pos="5784"/>
         </w:tabs>
-        <w:ind w:left="1440" w:hanging="1440"/>
-      </w:pPr>
-      <w:r>
-        <w:t>Sprint 3:</w:t>
-      </w:r>
+      </w:pPr>
     </w:p>
     <w:p>
       <w:pPr>
+        <w:pStyle w:val="ListParagraph"/>
         <w:tabs>
-          <w:tab w:val="left" w:pos="0"/>
-          <w:tab w:val="left" w:pos="720"/>
-          <w:tab w:val="left" w:pos="1440"/>
-          <w:tab w:val="left" w:pos="2160"/>
-          <w:tab w:val="left" w:pos="2880"/>
-          <w:tab w:val="left" w:pos="3600"/>
-          <w:tab w:val="left" w:pos="4320"/>
-          <w:tab w:val="left" w:pos="5040"/>
-          <w:tab w:val="left" w:pos="5760"/>
-          <w:tab w:val="left" w:pos="6480"/>
-          <w:tab w:val="left" w:pos="7200"/>
-          <w:tab w:val="left" w:pos="7920"/>
-          <w:tab w:val="left" w:pos="8640"/>
-          <w:tab w:val="left" w:pos="9360"/>
+          <w:tab w:val="left" w:pos="5784"/>
         </w:tabs>
-        <w:ind w:left="1440" w:hanging="1440"/>
-      </w:pPr>
-      <w:r>
-        <w:tab/>
-        <w:t>(1)</w:t>
-      </w:r>
+      </w:pPr>
     </w:p>
     <w:p>
       <w:pPr>
         <w:tabs>
-          <w:tab w:val="left" w:pos="0"/>
-          <w:tab w:val="left" w:pos="720"/>
-          <w:tab w:val="left" w:pos="1440"/>
-          <w:tab w:val="left" w:pos="2160"/>
-          <w:tab w:val="left" w:pos="2880"/>
-          <w:tab w:val="left" w:pos="3600"/>
-          <w:tab w:val="left" w:pos="4320"/>
-          <w:tab w:val="left" w:pos="5040"/>
-          <w:tab w:val="left" w:pos="5760"/>
-          <w:tab w:val="left" w:pos="6480"/>
-          <w:tab w:val="left" w:pos="7200"/>
-          <w:tab w:val="left" w:pos="7920"/>
-          <w:tab w:val="left" w:pos="8640"/>
-          <w:tab w:val="left" w:pos="9360"/>
+          <w:tab w:val="left" w:pos="5784"/>
         </w:tabs>
-        <w:ind w:left="1440" w:hanging="1440"/>
-      </w:pPr>
-      <w:r>
-        <w:tab/>
-        <w:t>(3)</w:t>
-      </w:r>
+      </w:pPr>
+      <w:r>
+        <w:lastRenderedPageBreak/>
+        <w:t>Sprint 2: Integration and Timestamps</w:t>
+      </w:r>
+    </w:p>
+    <w:p>
+      <w:pPr>
+        <w:pStyle w:val="ListParagraph"/>
+        <w:numPr>
+          <w:ilvl w:val="0"/>
+          <w:numId w:val="13"/>
+        </w:numPr>
+        <w:tabs>
+          <w:tab w:val="left" w:pos="5784"/>
+        </w:tabs>
+      </w:pPr>
+      <w:r>
+        <w:t>Integrate the Frontend and Backend together</w:t>
+      </w:r>
+    </w:p>
+    <w:p>
+      <w:pPr>
+        <w:pStyle w:val="ListParagraph"/>
+        <w:numPr>
+          <w:ilvl w:val="0"/>
+          <w:numId w:val="13"/>
+        </w:numPr>
+        <w:tabs>
+          <w:tab w:val="left" w:pos="5784"/>
+        </w:tabs>
+      </w:pPr>
+      <w:r>
+        <w:t>Validate that data is being correctly stored</w:t>
+      </w:r>
+    </w:p>
+    <w:p>
+      <w:pPr>
+        <w:pStyle w:val="ListParagraph"/>
+        <w:numPr>
+          <w:ilvl w:val="0"/>
+          <w:numId w:val="13"/>
+        </w:numPr>
+        <w:tabs>
+          <w:tab w:val="left" w:pos="5784"/>
+        </w:tabs>
+      </w:pPr>
+      <w:r>
+        <w:t>Implement timestamps, where each page visited is timestamped</w:t>
+      </w:r>
+    </w:p>
+    <w:p>
+      <w:pPr>
+        <w:tabs>
+          <w:tab w:val="left" w:pos="5784"/>
+        </w:tabs>
+      </w:pPr>
+    </w:p>
+    <w:p>
+      <w:pPr>
+        <w:tabs>
+          <w:tab w:val="left" w:pos="5784"/>
+        </w:tabs>
+      </w:pPr>
+      <w:r>
+        <w:t>Sprint 3: Extra functionality</w:t>
+      </w:r>
+    </w:p>
+    <w:p>
+      <w:pPr>
+        <w:pStyle w:val="ListParagraph"/>
+        <w:numPr>
+          <w:ilvl w:val="0"/>
+          <w:numId w:val="14"/>
+        </w:numPr>
+        <w:tabs>
+          <w:tab w:val="left" w:pos="5784"/>
+        </w:tabs>
+      </w:pPr>
+      <w:r>
+        <w:t>Implement data gathering of certain components of each page</w:t>
+      </w:r>
+    </w:p>
+    <w:p>
+      <w:pPr>
+        <w:pStyle w:val="ListParagraph"/>
+        <w:numPr>
+          <w:ilvl w:val="0"/>
+          <w:numId w:val="14"/>
+        </w:numPr>
+        <w:tabs>
+          <w:tab w:val="left" w:pos="5784"/>
+        </w:tabs>
+      </w:pPr>
+      <w:r>
+        <w:t>Add requested extra functionality</w:t>
+      </w:r>
+    </w:p>
+    <w:p>
+      <w:pPr>
+        <w:pStyle w:val="ListParagraph"/>
+        <w:tabs>
+          <w:tab w:val="left" w:pos="5784"/>
+        </w:tabs>
+      </w:pPr>
+      <w:bookmarkStart w:id="0" w:name="_GoBack"/>
+      <w:bookmarkEnd w:id="0"/>
     </w:p>
     <w:p>
       <w:pPr>
@@ -1129,8 +857,6 @@
       <w:r>
         <w:t>unctionality in order to unify both systems.</w:t>
       </w:r>
-      <w:bookmarkStart w:id="0" w:name="_GoBack"/>
-      <w:bookmarkEnd w:id="0"/>
     </w:p>
     <w:sectPr>
       <w:pgSz w:w="12240" w:h="15840"/>
@@ -1148,7 +874,7 @@
 </file>
 
 <file path=word/endnotes.xml><?xml version="1.0" encoding="utf-8"?>
-<w:endnotes xmlns:wpc="http://schemas.microsoft.com/office/word/2010/wordprocessingCanvas" xmlns:mc="http://schemas.openxmlformats.org/markup-compatibility/2006" xmlns:o="urn:schemas-microsoft-com:office:office" xmlns:r="http://schemas.openxmlformats.org/officeDocument/2006/relationships" xmlns:m="http://schemas.openxmlformats.org/officeDocument/2006/math" xmlns:v="urn:schemas-microsoft-com:vml" xmlns:wp14="http://schemas.microsoft.com/office/word/2010/wordprocessingDrawing" xmlns:wp="http://schemas.openxmlformats.org/drawingml/2006/wordprocessingDrawing" xmlns:w10="urn:schemas-microsoft-com:office:word" xmlns:w="http://schemas.openxmlformats.org/wordprocessingml/2006/main" xmlns:w14="http://schemas.microsoft.com/office/word/2010/wordml" xmlns:w15="http://schemas.microsoft.com/office/word/2012/wordml" xmlns:wpg="http://schemas.microsoft.com/office/word/2010/wordprocessingGroup" xmlns:wpi="http://schemas.microsoft.com/office/word/2010/wordprocessingInk" xmlns:wne="http://schemas.microsoft.com/office/word/2006/wordml" xmlns:wps="http://schemas.microsoft.com/office/word/2010/wordprocessingShape" mc:Ignorable="w14 w15 wp14">
+<w:endnotes xmlns:wpc="http://schemas.microsoft.com/office/word/2010/wordprocessingCanvas" xmlns:cx="http://schemas.microsoft.com/office/drawing/2014/chartex" xmlns:cx1="http://schemas.microsoft.com/office/drawing/2015/9/8/chartex" xmlns:cx2="http://schemas.microsoft.com/office/drawing/2015/10/21/chartex" xmlns:cx3="http://schemas.microsoft.com/office/drawing/2016/5/9/chartex" xmlns:cx4="http://schemas.microsoft.com/office/drawing/2016/5/10/chartex" xmlns:cx5="http://schemas.microsoft.com/office/drawing/2016/5/11/chartex" xmlns:mc="http://schemas.openxmlformats.org/markup-compatibility/2006" xmlns:o="urn:schemas-microsoft-com:office:office" xmlns:r="http://schemas.openxmlformats.org/officeDocument/2006/relationships" xmlns:m="http://schemas.openxmlformats.org/officeDocument/2006/math" xmlns:v="urn:schemas-microsoft-com:vml" xmlns:wp14="http://schemas.microsoft.com/office/word/2010/wordprocessingDrawing" xmlns:wp="http://schemas.openxmlformats.org/drawingml/2006/wordprocessingDrawing" xmlns:w10="urn:schemas-microsoft-com:office:word" xmlns:w="http://schemas.openxmlformats.org/wordprocessingml/2006/main" xmlns:w14="http://schemas.microsoft.com/office/word/2010/wordml" xmlns:w15="http://schemas.microsoft.com/office/word/2012/wordml" xmlns:w16se="http://schemas.microsoft.com/office/word/2015/wordml/symex" xmlns:wpg="http://schemas.microsoft.com/office/word/2010/wordprocessingGroup" xmlns:wpi="http://schemas.microsoft.com/office/word/2010/wordprocessingInk" xmlns:wne="http://schemas.microsoft.com/office/word/2006/wordml" xmlns:wps="http://schemas.microsoft.com/office/word/2010/wordprocessingShape" mc:Ignorable="w14 w15 w16se wp14">
   <w:endnote w:type="separator" w:id="-1">
     <w:p>
       <w:pPr>
@@ -1173,7 +899,7 @@
 </file>
 
 <file path=word/footnotes.xml><?xml version="1.0" encoding="utf-8"?>
-<w:footnotes xmlns:wpc="http://schemas.microsoft.com/office/word/2010/wordprocessingCanvas" xmlns:mc="http://schemas.openxmlformats.org/markup-compatibility/2006" xmlns:o="urn:schemas-microsoft-com:office:office" xmlns:r="http://schemas.openxmlformats.org/officeDocument/2006/relationships" xmlns:m="http://schemas.openxmlformats.org/officeDocument/2006/math" xmlns:v="urn:schemas-microsoft-com:vml" xmlns:wp14="http://schemas.microsoft.com/office/word/2010/wordprocessingDrawing" xmlns:wp="http://schemas.openxmlformats.org/drawingml/2006/wordprocessingDrawing" xmlns:w10="urn:schemas-microsoft-com:office:word" xmlns:w="http://schemas.openxmlformats.org/wordprocessingml/2006/main" xmlns:w14="http://schemas.microsoft.com/office/word/2010/wordml" xmlns:w15="http://schemas.microsoft.com/office/word/2012/wordml" xmlns:wpg="http://schemas.microsoft.com/office/word/2010/wordprocessingGroup" xmlns:wpi="http://schemas.microsoft.com/office/word/2010/wordprocessingInk" xmlns:wne="http://schemas.microsoft.com/office/word/2006/wordml" xmlns:wps="http://schemas.microsoft.com/office/word/2010/wordprocessingShape" mc:Ignorable="w14 w15 wp14">
+<w:footnotes xmlns:wpc="http://schemas.microsoft.com/office/word/2010/wordprocessingCanvas" xmlns:cx="http://schemas.microsoft.com/office/drawing/2014/chartex" xmlns:cx1="http://schemas.microsoft.com/office/drawing/2015/9/8/chartex" xmlns:cx2="http://schemas.microsoft.com/office/drawing/2015/10/21/chartex" xmlns:cx3="http://schemas.microsoft.com/office/drawing/2016/5/9/chartex" xmlns:cx4="http://schemas.microsoft.com/office/drawing/2016/5/10/chartex" xmlns:cx5="http://schemas.microsoft.com/office/drawing/2016/5/11/chartex" xmlns:mc="http://schemas.openxmlformats.org/markup-compatibility/2006" xmlns:o="urn:schemas-microsoft-com:office:office" xmlns:r="http://schemas.openxmlformats.org/officeDocument/2006/relationships" xmlns:m="http://schemas.openxmlformats.org/officeDocument/2006/math" xmlns:v="urn:schemas-microsoft-com:vml" xmlns:wp14="http://schemas.microsoft.com/office/word/2010/wordprocessingDrawing" xmlns:wp="http://schemas.openxmlformats.org/drawingml/2006/wordprocessingDrawing" xmlns:w10="urn:schemas-microsoft-com:office:word" xmlns:w="http://schemas.openxmlformats.org/wordprocessingml/2006/main" xmlns:w14="http://schemas.microsoft.com/office/word/2010/wordml" xmlns:w15="http://schemas.microsoft.com/office/word/2012/wordml" xmlns:w16se="http://schemas.microsoft.com/office/word/2015/wordml/symex" xmlns:wpg="http://schemas.microsoft.com/office/word/2010/wordprocessingGroup" xmlns:wpi="http://schemas.microsoft.com/office/word/2010/wordprocessingInk" xmlns:wne="http://schemas.microsoft.com/office/word/2006/wordml" xmlns:wps="http://schemas.microsoft.com/office/word/2010/wordprocessingShape" mc:Ignorable="w14 w15 w16se wp14">
   <w:footnote w:type="separator" w:id="-1">
     <w:p>
       <w:pPr>
@@ -1198,7 +924,7 @@
 </file>
 
 <file path=word/numbering.xml><?xml version="1.0" encoding="utf-8"?>
-<w:numbering xmlns:wpc="http://schemas.microsoft.com/office/word/2010/wordprocessingCanvas" xmlns:mc="http://schemas.openxmlformats.org/markup-compatibility/2006" xmlns:o="urn:schemas-microsoft-com:office:office" xmlns:r="http://schemas.openxmlformats.org/officeDocument/2006/relationships" xmlns:m="http://schemas.openxmlformats.org/officeDocument/2006/math" xmlns:v="urn:schemas-microsoft-com:vml" xmlns:wp14="http://schemas.microsoft.com/office/word/2010/wordprocessingDrawing" xmlns:wp="http://schemas.openxmlformats.org/drawingml/2006/wordprocessingDrawing" xmlns:w10="urn:schemas-microsoft-com:office:word" xmlns:w="http://schemas.openxmlformats.org/wordprocessingml/2006/main" xmlns:w14="http://schemas.microsoft.com/office/word/2010/wordml" xmlns:w15="http://schemas.microsoft.com/office/word/2012/wordml" xmlns:wpg="http://schemas.microsoft.com/office/word/2010/wordprocessingGroup" xmlns:wpi="http://schemas.microsoft.com/office/word/2010/wordprocessingInk" xmlns:wne="http://schemas.microsoft.com/office/word/2006/wordml" xmlns:wps="http://schemas.microsoft.com/office/word/2010/wordprocessingShape" mc:Ignorable="w14 w15 wp14">
+<w:numbering xmlns:wpc="http://schemas.microsoft.com/office/word/2010/wordprocessingCanvas" xmlns:cx="http://schemas.microsoft.com/office/drawing/2014/chartex" xmlns:cx1="http://schemas.microsoft.com/office/drawing/2015/9/8/chartex" xmlns:cx2="http://schemas.microsoft.com/office/drawing/2015/10/21/chartex" xmlns:cx3="http://schemas.microsoft.com/office/drawing/2016/5/9/chartex" xmlns:cx4="http://schemas.microsoft.com/office/drawing/2016/5/10/chartex" xmlns:cx5="http://schemas.microsoft.com/office/drawing/2016/5/11/chartex" xmlns:mc="http://schemas.openxmlformats.org/markup-compatibility/2006" xmlns:o="urn:schemas-microsoft-com:office:office" xmlns:r="http://schemas.openxmlformats.org/officeDocument/2006/relationships" xmlns:m="http://schemas.openxmlformats.org/officeDocument/2006/math" xmlns:v="urn:schemas-microsoft-com:vml" xmlns:wp14="http://schemas.microsoft.com/office/word/2010/wordprocessingDrawing" xmlns:wp="http://schemas.openxmlformats.org/drawingml/2006/wordprocessingDrawing" xmlns:w10="urn:schemas-microsoft-com:office:word" xmlns:w="http://schemas.openxmlformats.org/wordprocessingml/2006/main" xmlns:w14="http://schemas.microsoft.com/office/word/2010/wordml" xmlns:w15="http://schemas.microsoft.com/office/word/2012/wordml" xmlns:w16se="http://schemas.microsoft.com/office/word/2015/wordml/symex" xmlns:wpg="http://schemas.microsoft.com/office/word/2010/wordprocessingGroup" xmlns:wpi="http://schemas.microsoft.com/office/word/2010/wordprocessingInk" xmlns:wne="http://schemas.microsoft.com/office/word/2006/wordml" xmlns:wps="http://schemas.microsoft.com/office/word/2010/wordprocessingShape" mc:Ignorable="w14 w15 w16se wp14">
   <w:abstractNum w:abstractNumId="0" w15:restartNumberingAfterBreak="0">
     <w:nsid w:val="05455AAD"/>
     <w:multiLevelType w:val="hybridMultilevel"/>
@@ -1412,6 +1138,119 @@
     </w:lvl>
   </w:abstractNum>
   <w:abstractNum w:abstractNumId="1" w15:restartNumberingAfterBreak="0">
+    <w:nsid w:val="081A793D"/>
+    <w:multiLevelType w:val="hybridMultilevel"/>
+    <w:tmpl w:val="B70CDBAC"/>
+    <w:lvl w:ilvl="0" w:tplc="04090001">
+      <w:start w:val="1"/>
+      <w:numFmt w:val="bullet"/>
+      <w:lvlText w:val=""/>
+      <w:lvlJc w:val="left"/>
+      <w:pPr>
+        <w:ind w:left="720" w:hanging="360"/>
+      </w:pPr>
+      <w:rPr>
+        <w:rFonts w:ascii="Symbol" w:hAnsi="Symbol" w:hint="default"/>
+      </w:rPr>
+    </w:lvl>
+    <w:lvl w:ilvl="1" w:tplc="04090003" w:tentative="1">
+      <w:start w:val="1"/>
+      <w:numFmt w:val="bullet"/>
+      <w:lvlText w:val="o"/>
+      <w:lvlJc w:val="left"/>
+      <w:pPr>
+        <w:ind w:left="1440" w:hanging="360"/>
+      </w:pPr>
+      <w:rPr>
+        <w:rFonts w:ascii="Courier New" w:hAnsi="Courier New" w:cs="Courier New" w:hint="default"/>
+      </w:rPr>
+    </w:lvl>
+    <w:lvl w:ilvl="2" w:tplc="04090005" w:tentative="1">
+      <w:start w:val="1"/>
+      <w:numFmt w:val="bullet"/>
+      <w:lvlText w:val=""/>
+      <w:lvlJc w:val="left"/>
+      <w:pPr>
+        <w:ind w:left="2160" w:hanging="360"/>
+      </w:pPr>
+      <w:rPr>
+        <w:rFonts w:ascii="Wingdings" w:hAnsi="Wingdings" w:hint="default"/>
+      </w:rPr>
+    </w:lvl>
+    <w:lvl w:ilvl="3" w:tplc="04090001" w:tentative="1">
+      <w:start w:val="1"/>
+      <w:numFmt w:val="bullet"/>
+      <w:lvlText w:val=""/>
+      <w:lvlJc w:val="left"/>
+      <w:pPr>
+        <w:ind w:left="2880" w:hanging="360"/>
+      </w:pPr>
+      <w:rPr>
+        <w:rFonts w:ascii="Symbol" w:hAnsi="Symbol" w:hint="default"/>
+      </w:rPr>
+    </w:lvl>
+    <w:lvl w:ilvl="4" w:tplc="04090003" w:tentative="1">
+      <w:start w:val="1"/>
+      <w:numFmt w:val="bullet"/>
+      <w:lvlText w:val="o"/>
+      <w:lvlJc w:val="left"/>
+      <w:pPr>
+        <w:ind w:left="3600" w:hanging="360"/>
+      </w:pPr>
+      <w:rPr>
+        <w:rFonts w:ascii="Courier New" w:hAnsi="Courier New" w:cs="Courier New" w:hint="default"/>
+      </w:rPr>
+    </w:lvl>
+    <w:lvl w:ilvl="5" w:tplc="04090005" w:tentative="1">
+      <w:start w:val="1"/>
+      <w:numFmt w:val="bullet"/>
+      <w:lvlText w:val=""/>
+      <w:lvlJc w:val="left"/>
+      <w:pPr>
+        <w:ind w:left="4320" w:hanging="360"/>
+      </w:pPr>
+      <w:rPr>
+        <w:rFonts w:ascii="Wingdings" w:hAnsi="Wingdings" w:hint="default"/>
+      </w:rPr>
+    </w:lvl>
+    <w:lvl w:ilvl="6" w:tplc="04090001" w:tentative="1">
+      <w:start w:val="1"/>
+      <w:numFmt w:val="bullet"/>
+      <w:lvlText w:val=""/>
+      <w:lvlJc w:val="left"/>
+      <w:pPr>
+        <w:ind w:left="5040" w:hanging="360"/>
+      </w:pPr>
+      <w:rPr>
+        <w:rFonts w:ascii="Symbol" w:hAnsi="Symbol" w:hint="default"/>
+      </w:rPr>
+    </w:lvl>
+    <w:lvl w:ilvl="7" w:tplc="04090003" w:tentative="1">
+      <w:start w:val="1"/>
+      <w:numFmt w:val="bullet"/>
+      <w:lvlText w:val="o"/>
+      <w:lvlJc w:val="left"/>
+      <w:pPr>
+        <w:ind w:left="5760" w:hanging="360"/>
+      </w:pPr>
+      <w:rPr>
+        <w:rFonts w:ascii="Courier New" w:hAnsi="Courier New" w:cs="Courier New" w:hint="default"/>
+      </w:rPr>
+    </w:lvl>
+    <w:lvl w:ilvl="8" w:tplc="04090005" w:tentative="1">
+      <w:start w:val="1"/>
+      <w:numFmt w:val="bullet"/>
+      <w:lvlText w:val=""/>
+      <w:lvlJc w:val="left"/>
+      <w:pPr>
+        <w:ind w:left="6480" w:hanging="360"/>
+      </w:pPr>
+      <w:rPr>
+        <w:rFonts w:ascii="Wingdings" w:hAnsi="Wingdings" w:hint="default"/>
+      </w:rPr>
+    </w:lvl>
+  </w:abstractNum>
+  <w:abstractNum w:abstractNumId="2" w15:restartNumberingAfterBreak="0">
     <w:nsid w:val="10A11C0A"/>
     <w:multiLevelType w:val="hybridMultilevel"/>
     <w:tmpl w:val="553A23B8"/>
@@ -1513,7 +1352,120 @@
       </w:pPr>
     </w:lvl>
   </w:abstractNum>
-  <w:abstractNum w:abstractNumId="2" w15:restartNumberingAfterBreak="0">
+  <w:abstractNum w:abstractNumId="3" w15:restartNumberingAfterBreak="0">
+    <w:nsid w:val="1A1E31AE"/>
+    <w:multiLevelType w:val="hybridMultilevel"/>
+    <w:tmpl w:val="4CC6B092"/>
+    <w:lvl w:ilvl="0" w:tplc="04090001">
+      <w:start w:val="1"/>
+      <w:numFmt w:val="bullet"/>
+      <w:lvlText w:val=""/>
+      <w:lvlJc w:val="left"/>
+      <w:pPr>
+        <w:ind w:left="720" w:hanging="360"/>
+      </w:pPr>
+      <w:rPr>
+        <w:rFonts w:ascii="Symbol" w:hAnsi="Symbol" w:hint="default"/>
+      </w:rPr>
+    </w:lvl>
+    <w:lvl w:ilvl="1" w:tplc="04090003" w:tentative="1">
+      <w:start w:val="1"/>
+      <w:numFmt w:val="bullet"/>
+      <w:lvlText w:val="o"/>
+      <w:lvlJc w:val="left"/>
+      <w:pPr>
+        <w:ind w:left="1440" w:hanging="360"/>
+      </w:pPr>
+      <w:rPr>
+        <w:rFonts w:ascii="Courier New" w:hAnsi="Courier New" w:cs="Courier New" w:hint="default"/>
+      </w:rPr>
+    </w:lvl>
+    <w:lvl w:ilvl="2" w:tplc="04090005" w:tentative="1">
+      <w:start w:val="1"/>
+      <w:numFmt w:val="bullet"/>
+      <w:lvlText w:val=""/>
+      <w:lvlJc w:val="left"/>
+      <w:pPr>
+        <w:ind w:left="2160" w:hanging="360"/>
+      </w:pPr>
+      <w:rPr>
+        <w:rFonts w:ascii="Wingdings" w:hAnsi="Wingdings" w:hint="default"/>
+      </w:rPr>
+    </w:lvl>
+    <w:lvl w:ilvl="3" w:tplc="04090001" w:tentative="1">
+      <w:start w:val="1"/>
+      <w:numFmt w:val="bullet"/>
+      <w:lvlText w:val=""/>
+      <w:lvlJc w:val="left"/>
+      <w:pPr>
+        <w:ind w:left="2880" w:hanging="360"/>
+      </w:pPr>
+      <w:rPr>
+        <w:rFonts w:ascii="Symbol" w:hAnsi="Symbol" w:hint="default"/>
+      </w:rPr>
+    </w:lvl>
+    <w:lvl w:ilvl="4" w:tplc="04090003" w:tentative="1">
+      <w:start w:val="1"/>
+      <w:numFmt w:val="bullet"/>
+      <w:lvlText w:val="o"/>
+      <w:lvlJc w:val="left"/>
+      <w:pPr>
+        <w:ind w:left="3600" w:hanging="360"/>
+      </w:pPr>
+      <w:rPr>
+        <w:rFonts w:ascii="Courier New" w:hAnsi="Courier New" w:cs="Courier New" w:hint="default"/>
+      </w:rPr>
+    </w:lvl>
+    <w:lvl w:ilvl="5" w:tplc="04090005" w:tentative="1">
+      <w:start w:val="1"/>
+      <w:numFmt w:val="bullet"/>
+      <w:lvlText w:val=""/>
+      <w:lvlJc w:val="left"/>
+      <w:pPr>
+        <w:ind w:left="4320" w:hanging="360"/>
+      </w:pPr>
+      <w:rPr>
+        <w:rFonts w:ascii="Wingdings" w:hAnsi="Wingdings" w:hint="default"/>
+      </w:rPr>
+    </w:lvl>
+    <w:lvl w:ilvl="6" w:tplc="04090001" w:tentative="1">
+      <w:start w:val="1"/>
+      <w:numFmt w:val="bullet"/>
+      <w:lvlText w:val=""/>
+      <w:lvlJc w:val="left"/>
+      <w:pPr>
+        <w:ind w:left="5040" w:hanging="360"/>
+      </w:pPr>
+      <w:rPr>
+        <w:rFonts w:ascii="Symbol" w:hAnsi="Symbol" w:hint="default"/>
+      </w:rPr>
+    </w:lvl>
+    <w:lvl w:ilvl="7" w:tplc="04090003" w:tentative="1">
+      <w:start w:val="1"/>
+      <w:numFmt w:val="bullet"/>
+      <w:lvlText w:val="o"/>
+      <w:lvlJc w:val="left"/>
+      <w:pPr>
+        <w:ind w:left="5760" w:hanging="360"/>
+      </w:pPr>
+      <w:rPr>
+        <w:rFonts w:ascii="Courier New" w:hAnsi="Courier New" w:cs="Courier New" w:hint="default"/>
+      </w:rPr>
+    </w:lvl>
+    <w:lvl w:ilvl="8" w:tplc="04090005" w:tentative="1">
+      <w:start w:val="1"/>
+      <w:numFmt w:val="bullet"/>
+      <w:lvlText w:val=""/>
+      <w:lvlJc w:val="left"/>
+      <w:pPr>
+        <w:ind w:left="6480" w:hanging="360"/>
+      </w:pPr>
+      <w:rPr>
+        <w:rFonts w:ascii="Wingdings" w:hAnsi="Wingdings" w:hint="default"/>
+      </w:rPr>
+    </w:lvl>
+  </w:abstractNum>
+  <w:abstractNum w:abstractNumId="4" w15:restartNumberingAfterBreak="0">
     <w:nsid w:val="1DF9086C"/>
     <w:multiLevelType w:val="hybridMultilevel"/>
     <w:tmpl w:val="7152D5E8"/>
@@ -1599,7 +1551,120 @@
       </w:pPr>
     </w:lvl>
   </w:abstractNum>
-  <w:abstractNum w:abstractNumId="3" w15:restartNumberingAfterBreak="0">
+  <w:abstractNum w:abstractNumId="5" w15:restartNumberingAfterBreak="0">
+    <w:nsid w:val="22A30C1F"/>
+    <w:multiLevelType w:val="hybridMultilevel"/>
+    <w:tmpl w:val="B1988C16"/>
+    <w:lvl w:ilvl="0" w:tplc="04090001">
+      <w:start w:val="1"/>
+      <w:numFmt w:val="bullet"/>
+      <w:lvlText w:val=""/>
+      <w:lvlJc w:val="left"/>
+      <w:pPr>
+        <w:ind w:left="720" w:hanging="360"/>
+      </w:pPr>
+      <w:rPr>
+        <w:rFonts w:ascii="Symbol" w:hAnsi="Symbol" w:hint="default"/>
+      </w:rPr>
+    </w:lvl>
+    <w:lvl w:ilvl="1" w:tplc="04090003" w:tentative="1">
+      <w:start w:val="1"/>
+      <w:numFmt w:val="bullet"/>
+      <w:lvlText w:val="o"/>
+      <w:lvlJc w:val="left"/>
+      <w:pPr>
+        <w:ind w:left="1440" w:hanging="360"/>
+      </w:pPr>
+      <w:rPr>
+        <w:rFonts w:ascii="Courier New" w:hAnsi="Courier New" w:cs="Courier New" w:hint="default"/>
+      </w:rPr>
+    </w:lvl>
+    <w:lvl w:ilvl="2" w:tplc="04090005" w:tentative="1">
+      <w:start w:val="1"/>
+      <w:numFmt w:val="bullet"/>
+      <w:lvlText w:val=""/>
+      <w:lvlJc w:val="left"/>
+      <w:pPr>
+        <w:ind w:left="2160" w:hanging="360"/>
+      </w:pPr>
+      <w:rPr>
+        <w:rFonts w:ascii="Wingdings" w:hAnsi="Wingdings" w:hint="default"/>
+      </w:rPr>
+    </w:lvl>
+    <w:lvl w:ilvl="3" w:tplc="04090001" w:tentative="1">
+      <w:start w:val="1"/>
+      <w:numFmt w:val="bullet"/>
+      <w:lvlText w:val=""/>
+      <w:lvlJc w:val="left"/>
+      <w:pPr>
+        <w:ind w:left="2880" w:hanging="360"/>
+      </w:pPr>
+      <w:rPr>
+        <w:rFonts w:ascii="Symbol" w:hAnsi="Symbol" w:hint="default"/>
+      </w:rPr>
+    </w:lvl>
+    <w:lvl w:ilvl="4" w:tplc="04090003" w:tentative="1">
+      <w:start w:val="1"/>
+      <w:numFmt w:val="bullet"/>
+      <w:lvlText w:val="o"/>
+      <w:lvlJc w:val="left"/>
+      <w:pPr>
+        <w:ind w:left="3600" w:hanging="360"/>
+      </w:pPr>
+      <w:rPr>
+        <w:rFonts w:ascii="Courier New" w:hAnsi="Courier New" w:cs="Courier New" w:hint="default"/>
+      </w:rPr>
+    </w:lvl>
+    <w:lvl w:ilvl="5" w:tplc="04090005" w:tentative="1">
+      <w:start w:val="1"/>
+      <w:numFmt w:val="bullet"/>
+      <w:lvlText w:val=""/>
+      <w:lvlJc w:val="left"/>
+      <w:pPr>
+        <w:ind w:left="4320" w:hanging="360"/>
+      </w:pPr>
+      <w:rPr>
+        <w:rFonts w:ascii="Wingdings" w:hAnsi="Wingdings" w:hint="default"/>
+      </w:rPr>
+    </w:lvl>
+    <w:lvl w:ilvl="6" w:tplc="04090001" w:tentative="1">
+      <w:start w:val="1"/>
+      <w:numFmt w:val="bullet"/>
+      <w:lvlText w:val=""/>
+      <w:lvlJc w:val="left"/>
+      <w:pPr>
+        <w:ind w:left="5040" w:hanging="360"/>
+      </w:pPr>
+      <w:rPr>
+        <w:rFonts w:ascii="Symbol" w:hAnsi="Symbol" w:hint="default"/>
+      </w:rPr>
+    </w:lvl>
+    <w:lvl w:ilvl="7" w:tplc="04090003" w:tentative="1">
+      <w:start w:val="1"/>
+      <w:numFmt w:val="bullet"/>
+      <w:lvlText w:val="o"/>
+      <w:lvlJc w:val="left"/>
+      <w:pPr>
+        <w:ind w:left="5760" w:hanging="360"/>
+      </w:pPr>
+      <w:rPr>
+        <w:rFonts w:ascii="Courier New" w:hAnsi="Courier New" w:cs="Courier New" w:hint="default"/>
+      </w:rPr>
+    </w:lvl>
+    <w:lvl w:ilvl="8" w:tplc="04090005" w:tentative="1">
+      <w:start w:val="1"/>
+      <w:numFmt w:val="bullet"/>
+      <w:lvlText w:val=""/>
+      <w:lvlJc w:val="left"/>
+      <w:pPr>
+        <w:ind w:left="6480" w:hanging="360"/>
+      </w:pPr>
+      <w:rPr>
+        <w:rFonts w:ascii="Wingdings" w:hAnsi="Wingdings" w:hint="default"/>
+      </w:rPr>
+    </w:lvl>
+  </w:abstractNum>
+  <w:abstractNum w:abstractNumId="6" w15:restartNumberingAfterBreak="0">
     <w:nsid w:val="23DC770F"/>
     <w:multiLevelType w:val="hybridMultilevel"/>
     <w:tmpl w:val="C8747FC8"/>
@@ -1811,7 +1876,7 @@
       </w:rPr>
     </w:lvl>
   </w:abstractNum>
-  <w:abstractNum w:abstractNumId="4" w15:restartNumberingAfterBreak="0">
+  <w:abstractNum w:abstractNumId="7" w15:restartNumberingAfterBreak="0">
     <w:nsid w:val="3B0579FC"/>
     <w:multiLevelType w:val="hybridMultilevel"/>
     <w:tmpl w:val="65C0138E"/>
@@ -2023,7 +2088,7 @@
       </w:rPr>
     </w:lvl>
   </w:abstractNum>
-  <w:abstractNum w:abstractNumId="5" w15:restartNumberingAfterBreak="0">
+  <w:abstractNum w:abstractNumId="8" w15:restartNumberingAfterBreak="0">
     <w:nsid w:val="423D728A"/>
     <w:multiLevelType w:val="hybridMultilevel"/>
     <w:tmpl w:val="967CA4B4"/>
@@ -2235,7 +2300,7 @@
       </w:rPr>
     </w:lvl>
   </w:abstractNum>
-  <w:abstractNum w:abstractNumId="6" w15:restartNumberingAfterBreak="0">
+  <w:abstractNum w:abstractNumId="9" w15:restartNumberingAfterBreak="0">
     <w:nsid w:val="548B32C0"/>
     <w:multiLevelType w:val="hybridMultilevel"/>
     <w:tmpl w:val="535A2616"/>
@@ -2321,7 +2386,7 @@
       </w:pPr>
     </w:lvl>
   </w:abstractNum>
-  <w:abstractNum w:abstractNumId="7" w15:restartNumberingAfterBreak="0">
+  <w:abstractNum w:abstractNumId="10" w15:restartNumberingAfterBreak="0">
     <w:nsid w:val="549B76E6"/>
     <w:multiLevelType w:val="hybridMultilevel"/>
     <w:tmpl w:val="1D409D14"/>
@@ -2410,7 +2475,7 @@
       </w:pPr>
     </w:lvl>
   </w:abstractNum>
-  <w:abstractNum w:abstractNumId="8" w15:restartNumberingAfterBreak="0">
+  <w:abstractNum w:abstractNumId="11" w15:restartNumberingAfterBreak="0">
     <w:nsid w:val="64305428"/>
     <w:multiLevelType w:val="hybridMultilevel"/>
     <w:tmpl w:val="967CA4B4"/>
@@ -2622,7 +2687,7 @@
       </w:rPr>
     </w:lvl>
   </w:abstractNum>
-  <w:abstractNum w:abstractNumId="9" w15:restartNumberingAfterBreak="0">
+  <w:abstractNum w:abstractNumId="12" w15:restartNumberingAfterBreak="0">
     <w:nsid w:val="6A1745B9"/>
     <w:multiLevelType w:val="hybridMultilevel"/>
     <w:tmpl w:val="2A545AC4"/>
@@ -2720,7 +2785,7 @@
       </w:pPr>
     </w:lvl>
   </w:abstractNum>
-  <w:abstractNum w:abstractNumId="10" w15:restartNumberingAfterBreak="0">
+  <w:abstractNum w:abstractNumId="13" w15:restartNumberingAfterBreak="0">
     <w:nsid w:val="7B1528C8"/>
     <w:multiLevelType w:val="hybridMultilevel"/>
     <w:tmpl w:val="5F8E4C46"/>
@@ -2933,43 +2998,52 @@
     </w:lvl>
   </w:abstractNum>
   <w:num w:numId="1">
-    <w:abstractNumId w:val="7"/>
+    <w:abstractNumId w:val="10"/>
   </w:num>
   <w:num w:numId="2">
+    <w:abstractNumId w:val="4"/>
+  </w:num>
+  <w:num w:numId="3">
+    <w:abstractNumId w:val="9"/>
+  </w:num>
+  <w:num w:numId="4">
+    <w:abstractNumId w:val="11"/>
+  </w:num>
+  <w:num w:numId="5">
+    <w:abstractNumId w:val="8"/>
+  </w:num>
+  <w:num w:numId="6">
+    <w:abstractNumId w:val="13"/>
+  </w:num>
+  <w:num w:numId="7">
     <w:abstractNumId w:val="2"/>
   </w:num>
-  <w:num w:numId="3">
+  <w:num w:numId="8">
+    <w:abstractNumId w:val="12"/>
+  </w:num>
+  <w:num w:numId="9">
     <w:abstractNumId w:val="6"/>
   </w:num>
-  <w:num w:numId="4">
-    <w:abstractNumId w:val="8"/>
-  </w:num>
-  <w:num w:numId="5">
-    <w:abstractNumId w:val="5"/>
-  </w:num>
-  <w:num w:numId="6">
-    <w:abstractNumId w:val="10"/>
-  </w:num>
-  <w:num w:numId="7">
-    <w:abstractNumId w:val="1"/>
-  </w:num>
-  <w:num w:numId="8">
-    <w:abstractNumId w:val="9"/>
-  </w:num>
-  <w:num w:numId="9">
-    <w:abstractNumId w:val="3"/>
-  </w:num>
   <w:num w:numId="10">
-    <w:abstractNumId w:val="4"/>
+    <w:abstractNumId w:val="7"/>
   </w:num>
   <w:num w:numId="11">
     <w:abstractNumId w:val="0"/>
+  </w:num>
+  <w:num w:numId="12">
+    <w:abstractNumId w:val="5"/>
+  </w:num>
+  <w:num w:numId="13">
+    <w:abstractNumId w:val="3"/>
+  </w:num>
+  <w:num w:numId="14">
+    <w:abstractNumId w:val="1"/>
   </w:num>
 </w:numbering>
 </file>
 
 <file path=word/styles.xml><?xml version="1.0" encoding="utf-8"?>
-<w:styles xmlns:mc="http://schemas.openxmlformats.org/markup-compatibility/2006" xmlns:r="http://schemas.openxmlformats.org/officeDocument/2006/relationships" xmlns:w="http://schemas.openxmlformats.org/wordprocessingml/2006/main" xmlns:w14="http://schemas.microsoft.com/office/word/2010/wordml" xmlns:w15="http://schemas.microsoft.com/office/word/2012/wordml" mc:Ignorable="w14 w15">
+<w:styles xmlns:mc="http://schemas.openxmlformats.org/markup-compatibility/2006" xmlns:r="http://schemas.openxmlformats.org/officeDocument/2006/relationships" xmlns:w="http://schemas.openxmlformats.org/wordprocessingml/2006/main" xmlns:w14="http://schemas.microsoft.com/office/word/2010/wordml" xmlns:w15="http://schemas.microsoft.com/office/word/2012/wordml" xmlns:w16se="http://schemas.microsoft.com/office/word/2015/wordml/symex" mc:Ignorable="w14 w15 w16se">
   <w:docDefaults>
     <w:rPrDefault>
       <w:rPr>
@@ -2985,7 +3059,7 @@
       </w:pPr>
     </w:pPrDefault>
   </w:docDefaults>
-  <w:latentStyles w:defLockedState="0" w:defUIPriority="99" w:defSemiHidden="0" w:defUnhideWhenUsed="0" w:defQFormat="0" w:count="371">
+  <w:latentStyles w:defLockedState="0" w:defUIPriority="99" w:defSemiHidden="0" w:defUnhideWhenUsed="0" w:defQFormat="0" w:count="374">
     <w:lsdException w:name="Normal" w:uiPriority="0" w:qFormat="1"/>
     <w:lsdException w:name="heading 1" w:uiPriority="9" w:qFormat="1"/>
     <w:lsdException w:name="heading 2" w:semiHidden="1" w:uiPriority="9" w:unhideWhenUsed="1" w:qFormat="1"/>
@@ -3091,7 +3165,6 @@
     <w:lsdException w:name="HTML Sample" w:semiHidden="1" w:unhideWhenUsed="1"/>
     <w:lsdException w:name="HTML Typewriter" w:semiHidden="1" w:unhideWhenUsed="1"/>
     <w:lsdException w:name="HTML Variable" w:semiHidden="1" w:unhideWhenUsed="1"/>
-    <w:lsdException w:name="Normal Table" w:semiHidden="1" w:unhideWhenUsed="1"/>
     <w:lsdException w:name="annotation subject" w:semiHidden="1" w:unhideWhenUsed="1"/>
     <w:lsdException w:name="No List" w:semiHidden="1" w:unhideWhenUsed="1"/>
     <w:lsdException w:name="Outline List 1" w:semiHidden="1" w:unhideWhenUsed="1"/>
@@ -3136,7 +3209,6 @@
     <w:lsdException w:name="Table Professional" w:semiHidden="1" w:unhideWhenUsed="1"/>
     <w:lsdException w:name="Table Subtle 1" w:semiHidden="1" w:unhideWhenUsed="1"/>
     <w:lsdException w:name="Table Subtle 2" w:semiHidden="1" w:unhideWhenUsed="1"/>
-    <w:lsdException w:name="Table Web 1" w:semiHidden="1" w:unhideWhenUsed="1"/>
     <w:lsdException w:name="Table Web 2" w:semiHidden="1" w:unhideWhenUsed="1"/>
     <w:lsdException w:name="Table Web 3" w:semiHidden="1" w:unhideWhenUsed="1"/>
     <w:lsdException w:name="Balloon Text" w:semiHidden="1" w:unhideWhenUsed="1"/>
@@ -3357,6 +3429,9 @@
     <w:lsdException w:name="List Table 5 Dark Accent 6" w:uiPriority="50"/>
     <w:lsdException w:name="List Table 6 Colorful Accent 6" w:uiPriority="51"/>
     <w:lsdException w:name="List Table 7 Colorful Accent 6" w:uiPriority="52"/>
+    <w:lsdException w:name="Mention" w:semiHidden="1" w:unhideWhenUsed="1"/>
+    <w:lsdException w:name="Smart Hyperlink" w:semiHidden="1" w:unhideWhenUsed="1"/>
+    <w:lsdException w:name="Hashtag" w:semiHidden="1" w:unhideWhenUsed="1"/>
   </w:latentStyles>
   <w:style w:type="paragraph" w:default="1" w:styleId="Normal">
     <w:name w:val="Normal"/>
@@ -4315,7 +4390,7 @@
 </file>
 
 <file path=customXml/itemProps2.xml><?xml version="1.0" encoding="utf-8"?>
-<ds:datastoreItem xmlns:ds="http://schemas.openxmlformats.org/officeDocument/2006/customXml" ds:itemID="{AD931E25-4554-40E6-A047-7C204C17B588}">
+<ds:datastoreItem xmlns:ds="http://schemas.openxmlformats.org/officeDocument/2006/customXml" ds:itemID="{84F93E94-93CA-4F0F-B52B-467E3349BFBF}">
   <ds:schemaRefs>
     <ds:schemaRef ds:uri="http://schemas.openxmlformats.org/officeDocument/2006/bibliography"/>
   </ds:schemaRefs>

</xml_diff>

<commit_message>
2/7 SCRUM Meeting Prep
</commit_message>
<xml_diff>
--- a/Release Plan.docx
+++ b/Release Plan.docx
@@ -274,7 +274,13 @@
         <w:tab/>
       </w:r>
       <w:r>
+        <w:t>0</w:t>
+      </w:r>
+      <w:r>
         <w:t>3/13</w:t>
+      </w:r>
+      <w:r>
+        <w:t>/2017</w:t>
       </w:r>
     </w:p>
     <w:p>
@@ -309,7 +315,7 @@
         <w:tab/>
       </w:r>
       <w:r>
-        <w:t>1</w:t>
+        <w:t>2</w:t>
       </w:r>
     </w:p>
     <w:p>
@@ -348,13 +354,13 @@
         <w:t>0</w:t>
       </w:r>
       <w:r>
-        <w:t>1</w:t>
+        <w:t>2</w:t>
       </w:r>
       <w:r>
         <w:t>/</w:t>
       </w:r>
       <w:r>
-        <w:t>31</w:t>
+        <w:t>7</w:t>
       </w:r>
       <w:r>
         <w:t>/201</w:t>
@@ -561,6 +567,9 @@
       <w:r>
         <w:t xml:space="preserve"> in Chrome Extension</w:t>
       </w:r>
+      <w:r>
+        <w:t xml:space="preserve"> with background.js</w:t>
+      </w:r>
     </w:p>
     <w:p>
       <w:pPr>
@@ -574,7 +583,7 @@
         </w:tabs>
       </w:pPr>
       <w:r>
-        <w:t xml:space="preserve">Begin Development on Android App to Determine Possibilities </w:t>
+        <w:t>Implement Log-in System functionality in Chrome Extension with popup.js</w:t>
       </w:r>
     </w:p>
     <w:p>
@@ -589,13 +598,7 @@
         </w:tabs>
       </w:pPr>
       <w:r>
-        <w:t>Work on a B</w:t>
-      </w:r>
-      <w:r>
-        <w:t>ackend system to store the URL-L</w:t>
-      </w:r>
-      <w:r>
-        <w:t>og data</w:t>
+        <w:t xml:space="preserve">Begin Development on Android App to Determine Possibilities </w:t>
       </w:r>
     </w:p>
     <w:p>
@@ -610,6 +613,47 @@
         </w:tabs>
       </w:pPr>
       <w:r>
+        <w:t>Work on a B</w:t>
+      </w:r>
+      <w:r>
+        <w:t>ackend system to store the URL-L</w:t>
+      </w:r>
+      <w:r>
+        <w:t>og data</w:t>
+      </w:r>
+    </w:p>
+    <w:p>
+      <w:pPr>
+        <w:pStyle w:val="ListParagraph"/>
+        <w:numPr>
+          <w:ilvl w:val="0"/>
+          <w:numId w:val="12"/>
+        </w:numPr>
+        <w:tabs>
+          <w:tab w:val="left" w:pos="5784"/>
+        </w:tabs>
+      </w:pPr>
+      <w:r>
+        <w:t xml:space="preserve">Develop </w:t>
+      </w:r>
+      <w:r>
+        <w:t>a server-side interface to manage the interaction between the client and database.</w:t>
+      </w:r>
+      <w:bookmarkStart w:id="0" w:name="_GoBack"/>
+      <w:bookmarkEnd w:id="0"/>
+    </w:p>
+    <w:p>
+      <w:pPr>
+        <w:pStyle w:val="ListParagraph"/>
+        <w:numPr>
+          <w:ilvl w:val="0"/>
+          <w:numId w:val="12"/>
+        </w:numPr>
+        <w:tabs>
+          <w:tab w:val="left" w:pos="5784"/>
+        </w:tabs>
+      </w:pPr>
+      <w:r>
         <w:t xml:space="preserve">Ensure Backend Compatibility with Mobile System </w:t>
       </w:r>
     </w:p>
@@ -636,7 +680,6 @@
         </w:tabs>
       </w:pPr>
       <w:r>
-        <w:lastRenderedPageBreak/>
         <w:t>Sprint 2: Integration and Timestamps</w:t>
       </w:r>
     </w:p>
@@ -739,8 +782,6 @@
           <w:tab w:val="left" w:pos="5784"/>
         </w:tabs>
       </w:pPr>
-      <w:bookmarkStart w:id="0" w:name="_GoBack"/>
-      <w:bookmarkEnd w:id="0"/>
     </w:p>
     <w:p>
       <w:pPr>
@@ -3165,6 +3206,7 @@
     <w:lsdException w:name="HTML Sample" w:semiHidden="1" w:unhideWhenUsed="1"/>
     <w:lsdException w:name="HTML Typewriter" w:semiHidden="1" w:unhideWhenUsed="1"/>
     <w:lsdException w:name="HTML Variable" w:semiHidden="1" w:unhideWhenUsed="1"/>
+    <w:lsdException w:name="Normal Table" w:semiHidden="1" w:unhideWhenUsed="1"/>
     <w:lsdException w:name="annotation subject" w:semiHidden="1" w:unhideWhenUsed="1"/>
     <w:lsdException w:name="No List" w:semiHidden="1" w:unhideWhenUsed="1"/>
     <w:lsdException w:name="Outline List 1" w:semiHidden="1" w:unhideWhenUsed="1"/>
@@ -3209,6 +3251,7 @@
     <w:lsdException w:name="Table Professional" w:semiHidden="1" w:unhideWhenUsed="1"/>
     <w:lsdException w:name="Table Subtle 1" w:semiHidden="1" w:unhideWhenUsed="1"/>
     <w:lsdException w:name="Table Subtle 2" w:semiHidden="1" w:unhideWhenUsed="1"/>
+    <w:lsdException w:name="Table Web 1" w:semiHidden="1" w:unhideWhenUsed="1"/>
     <w:lsdException w:name="Table Web 2" w:semiHidden="1" w:unhideWhenUsed="1"/>
     <w:lsdException w:name="Table Web 3" w:semiHidden="1" w:unhideWhenUsed="1"/>
     <w:lsdException w:name="Balloon Text" w:semiHidden="1" w:unhideWhenUsed="1"/>
@@ -4390,7 +4433,7 @@
 </file>
 
 <file path=customXml/itemProps2.xml><?xml version="1.0" encoding="utf-8"?>
-<ds:datastoreItem xmlns:ds="http://schemas.openxmlformats.org/officeDocument/2006/customXml" ds:itemID="{84F93E94-93CA-4F0F-B52B-467E3349BFBF}">
+<ds:datastoreItem xmlns:ds="http://schemas.openxmlformats.org/officeDocument/2006/customXml" ds:itemID="{648CA5C5-3FD8-4831-8805-84C41E673BE3}">
   <ds:schemaRefs>
     <ds:schemaRef ds:uri="http://schemas.openxmlformats.org/officeDocument/2006/bibliography"/>
   </ds:schemaRefs>

</xml_diff>

<commit_message>
Minor changes to Sprint 1, Updated Release
Added some small changes to Sprint 1 user story wording, as well as updated the Release Plan product backlog to contain the user stories from Sprint 1.
</commit_message>
<xml_diff>
--- a/Release Plan.docx
+++ b/Release Plan.docx
@@ -1,6 +1,6 @@
 
 <file path=word/document.xml><?xml version="1.0" encoding="utf-8"?>
-<w:document xmlns:wpc="http://schemas.microsoft.com/office/word/2010/wordprocessingCanvas" xmlns:cx="http://schemas.microsoft.com/office/drawing/2014/chartex" xmlns:cx1="http://schemas.microsoft.com/office/drawing/2015/9/8/chartex" xmlns:cx2="http://schemas.microsoft.com/office/drawing/2015/10/21/chartex" xmlns:cx3="http://schemas.microsoft.com/office/drawing/2016/5/9/chartex" xmlns:cx4="http://schemas.microsoft.com/office/drawing/2016/5/10/chartex" xmlns:cx5="http://schemas.microsoft.com/office/drawing/2016/5/11/chartex" xmlns:mc="http://schemas.openxmlformats.org/markup-compatibility/2006" xmlns:o="urn:schemas-microsoft-com:office:office" xmlns:r="http://schemas.openxmlformats.org/officeDocument/2006/relationships" xmlns:m="http://schemas.openxmlformats.org/officeDocument/2006/math" xmlns:v="urn:schemas-microsoft-com:vml" xmlns:wp14="http://schemas.microsoft.com/office/word/2010/wordprocessingDrawing" xmlns:wp="http://schemas.openxmlformats.org/drawingml/2006/wordprocessingDrawing" xmlns:w10="urn:schemas-microsoft-com:office:word" xmlns:w="http://schemas.openxmlformats.org/wordprocessingml/2006/main" xmlns:w14="http://schemas.microsoft.com/office/word/2010/wordml" xmlns:w15="http://schemas.microsoft.com/office/word/2012/wordml" xmlns:w16se="http://schemas.microsoft.com/office/word/2015/wordml/symex" xmlns:wpg="http://schemas.microsoft.com/office/word/2010/wordprocessingGroup" xmlns:wpi="http://schemas.microsoft.com/office/word/2010/wordprocessingInk" xmlns:wne="http://schemas.microsoft.com/office/word/2006/wordml" xmlns:wps="http://schemas.microsoft.com/office/word/2010/wordprocessingShape" mc:Ignorable="w14 w15 w16se wp14">
+<w:document xmlns:wpc="http://schemas.microsoft.com/office/word/2010/wordprocessingCanvas" xmlns:mc="http://schemas.openxmlformats.org/markup-compatibility/2006" xmlns:o="urn:schemas-microsoft-com:office:office" xmlns:r="http://schemas.openxmlformats.org/officeDocument/2006/relationships" xmlns:m="http://schemas.openxmlformats.org/officeDocument/2006/math" xmlns:v="urn:schemas-microsoft-com:vml" xmlns:wp14="http://schemas.microsoft.com/office/word/2010/wordprocessingDrawing" xmlns:wp="http://schemas.openxmlformats.org/drawingml/2006/wordprocessingDrawing" xmlns:w10="urn:schemas-microsoft-com:office:word" xmlns:w="http://schemas.openxmlformats.org/wordprocessingml/2006/main" xmlns:w14="http://schemas.microsoft.com/office/word/2010/wordml" xmlns:w15="http://schemas.microsoft.com/office/word/2012/wordml" xmlns:wpg="http://schemas.microsoft.com/office/word/2010/wordprocessingGroup" xmlns:wpi="http://schemas.microsoft.com/office/word/2010/wordprocessingInk" xmlns:wne="http://schemas.microsoft.com/office/word/2006/wordml" xmlns:wps="http://schemas.microsoft.com/office/word/2010/wordprocessingShape" mc:Ignorable="w14 w15 wp14">
   <w:background w:color="C9ECFC" w:themeColor="text2" w:themeTint="33"/>
   <w:body>
     <w:p>
@@ -634,13 +634,8 @@
         </w:tabs>
       </w:pPr>
       <w:r>
-        <w:t xml:space="preserve">Develop </w:t>
-      </w:r>
-      <w:r>
-        <w:t>a server-side interface to manage the interaction between the client and database.</w:t>
-      </w:r>
-      <w:bookmarkStart w:id="0" w:name="_GoBack"/>
-      <w:bookmarkEnd w:id="0"/>
+        <w:t>Develop a server-side interface to manage the interaction between the client and database.</w:t>
+      </w:r>
     </w:p>
     <w:p>
       <w:pPr>
@@ -820,7 +815,7 @@
         <w:t>As a Product Sponsor</w:t>
       </w:r>
       <w:r>
-        <w:t>, I want a desktop app to track user browser URL history.</w:t>
+        <w:t>, I want a desktop application to track a user’s URL history.</w:t>
       </w:r>
     </w:p>
     <w:p>
@@ -833,10 +828,7 @@
         <w:ind w:hanging="359"/>
       </w:pPr>
       <w:r>
-        <w:t>As a Product Sponsor, I w</w:t>
-      </w:r>
-      <w:r>
-        <w:t>ant a timestamp for each URL visited, to track how long a user browses a page.</w:t>
+        <w:t>As a Product Sponsor, I want the users to be able to login to the desktop application.</w:t>
       </w:r>
     </w:p>
     <w:p>
@@ -849,13 +841,10 @@
         <w:ind w:hanging="359"/>
       </w:pPr>
       <w:r>
-        <w:t>As a User</w:t>
-      </w:r>
-      <w:r>
-        <w:t>, I want to enable functionality wit</w:t>
-      </w:r>
-      <w:r>
-        <w:t>h as minimal effort as possible to simplify the experience.</w:t>
+        <w:t>As a Product Sponsor, I w</w:t>
+      </w:r>
+      <w:r>
+        <w:t>ant a timestamp for each URL visited, to track how long a user browses a page.</w:t>
       </w:r>
     </w:p>
     <w:p>
@@ -868,11 +857,61 @@
         <w:ind w:hanging="359"/>
       </w:pPr>
       <w:r>
+        <w:t>As a User</w:t>
+      </w:r>
+      <w:r>
+        <w:t>, I want to enable functionality wit</w:t>
+      </w:r>
+      <w:r>
+        <w:t>h as minimal effort as possible to simplify the experience.</w:t>
+      </w:r>
+    </w:p>
+    <w:p>
+      <w:pPr>
+        <w:numPr>
+          <w:ilvl w:val="0"/>
+          <w:numId w:val="11"/>
+        </w:numPr>
+        <w:spacing w:line="259" w:lineRule="auto"/>
+        <w:ind w:hanging="359"/>
+      </w:pPr>
+      <w:r>
         <w:t>As a D</w:t>
       </w:r>
       <w:r>
-        <w:t>eveloper, I want a database to store URL history data.</w:t>
-      </w:r>
+        <w:t>eveloper, I want a dat</w:t>
+      </w:r>
+      <w:r>
+        <w:t>abase to store collected history data.</w:t>
+      </w:r>
+    </w:p>
+    <w:p>
+      <w:pPr>
+        <w:numPr>
+          <w:ilvl w:val="0"/>
+          <w:numId w:val="11"/>
+        </w:numPr>
+        <w:spacing w:line="259" w:lineRule="auto"/>
+        <w:ind w:hanging="359"/>
+      </w:pPr>
+      <w:r>
+        <w:t>As a Developer, I want a server-side interface to manage the interaction between the client and database.</w:t>
+      </w:r>
+    </w:p>
+    <w:p>
+      <w:pPr>
+        <w:numPr>
+          <w:ilvl w:val="0"/>
+          <w:numId w:val="11"/>
+        </w:numPr>
+        <w:spacing w:line="259" w:lineRule="auto"/>
+        <w:ind w:hanging="359"/>
+      </w:pPr>
+      <w:r>
+        <w:t>As a Developer, I want a barebones template for the Android application as a starting place.</w:t>
+      </w:r>
+      <w:bookmarkStart w:id="0" w:name="_GoBack"/>
+      <w:bookmarkEnd w:id="0"/>
     </w:p>
     <w:p>
       <w:pPr>
@@ -915,7 +954,7 @@
 </file>
 
 <file path=word/endnotes.xml><?xml version="1.0" encoding="utf-8"?>
-<w:endnotes xmlns:wpc="http://schemas.microsoft.com/office/word/2010/wordprocessingCanvas" xmlns:cx="http://schemas.microsoft.com/office/drawing/2014/chartex" xmlns:cx1="http://schemas.microsoft.com/office/drawing/2015/9/8/chartex" xmlns:cx2="http://schemas.microsoft.com/office/drawing/2015/10/21/chartex" xmlns:cx3="http://schemas.microsoft.com/office/drawing/2016/5/9/chartex" xmlns:cx4="http://schemas.microsoft.com/office/drawing/2016/5/10/chartex" xmlns:cx5="http://schemas.microsoft.com/office/drawing/2016/5/11/chartex" xmlns:mc="http://schemas.openxmlformats.org/markup-compatibility/2006" xmlns:o="urn:schemas-microsoft-com:office:office" xmlns:r="http://schemas.openxmlformats.org/officeDocument/2006/relationships" xmlns:m="http://schemas.openxmlformats.org/officeDocument/2006/math" xmlns:v="urn:schemas-microsoft-com:vml" xmlns:wp14="http://schemas.microsoft.com/office/word/2010/wordprocessingDrawing" xmlns:wp="http://schemas.openxmlformats.org/drawingml/2006/wordprocessingDrawing" xmlns:w10="urn:schemas-microsoft-com:office:word" xmlns:w="http://schemas.openxmlformats.org/wordprocessingml/2006/main" xmlns:w14="http://schemas.microsoft.com/office/word/2010/wordml" xmlns:w15="http://schemas.microsoft.com/office/word/2012/wordml" xmlns:w16se="http://schemas.microsoft.com/office/word/2015/wordml/symex" xmlns:wpg="http://schemas.microsoft.com/office/word/2010/wordprocessingGroup" xmlns:wpi="http://schemas.microsoft.com/office/word/2010/wordprocessingInk" xmlns:wne="http://schemas.microsoft.com/office/word/2006/wordml" xmlns:wps="http://schemas.microsoft.com/office/word/2010/wordprocessingShape" mc:Ignorable="w14 w15 w16se wp14">
+<w:endnotes xmlns:wpc="http://schemas.microsoft.com/office/word/2010/wordprocessingCanvas" xmlns:mc="http://schemas.openxmlformats.org/markup-compatibility/2006" xmlns:o="urn:schemas-microsoft-com:office:office" xmlns:r="http://schemas.openxmlformats.org/officeDocument/2006/relationships" xmlns:m="http://schemas.openxmlformats.org/officeDocument/2006/math" xmlns:v="urn:schemas-microsoft-com:vml" xmlns:wp14="http://schemas.microsoft.com/office/word/2010/wordprocessingDrawing" xmlns:wp="http://schemas.openxmlformats.org/drawingml/2006/wordprocessingDrawing" xmlns:w10="urn:schemas-microsoft-com:office:word" xmlns:w="http://schemas.openxmlformats.org/wordprocessingml/2006/main" xmlns:w14="http://schemas.microsoft.com/office/word/2010/wordml" xmlns:w15="http://schemas.microsoft.com/office/word/2012/wordml" xmlns:wpg="http://schemas.microsoft.com/office/word/2010/wordprocessingGroup" xmlns:wpi="http://schemas.microsoft.com/office/word/2010/wordprocessingInk" xmlns:wne="http://schemas.microsoft.com/office/word/2006/wordml" xmlns:wps="http://schemas.microsoft.com/office/word/2010/wordprocessingShape" mc:Ignorable="w14 w15 wp14">
   <w:endnote w:type="separator" w:id="-1">
     <w:p>
       <w:pPr>
@@ -940,7 +979,7 @@
 </file>
 
 <file path=word/footnotes.xml><?xml version="1.0" encoding="utf-8"?>
-<w:footnotes xmlns:wpc="http://schemas.microsoft.com/office/word/2010/wordprocessingCanvas" xmlns:cx="http://schemas.microsoft.com/office/drawing/2014/chartex" xmlns:cx1="http://schemas.microsoft.com/office/drawing/2015/9/8/chartex" xmlns:cx2="http://schemas.microsoft.com/office/drawing/2015/10/21/chartex" xmlns:cx3="http://schemas.microsoft.com/office/drawing/2016/5/9/chartex" xmlns:cx4="http://schemas.microsoft.com/office/drawing/2016/5/10/chartex" xmlns:cx5="http://schemas.microsoft.com/office/drawing/2016/5/11/chartex" xmlns:mc="http://schemas.openxmlformats.org/markup-compatibility/2006" xmlns:o="urn:schemas-microsoft-com:office:office" xmlns:r="http://schemas.openxmlformats.org/officeDocument/2006/relationships" xmlns:m="http://schemas.openxmlformats.org/officeDocument/2006/math" xmlns:v="urn:schemas-microsoft-com:vml" xmlns:wp14="http://schemas.microsoft.com/office/word/2010/wordprocessingDrawing" xmlns:wp="http://schemas.openxmlformats.org/drawingml/2006/wordprocessingDrawing" xmlns:w10="urn:schemas-microsoft-com:office:word" xmlns:w="http://schemas.openxmlformats.org/wordprocessingml/2006/main" xmlns:w14="http://schemas.microsoft.com/office/word/2010/wordml" xmlns:w15="http://schemas.microsoft.com/office/word/2012/wordml" xmlns:w16se="http://schemas.microsoft.com/office/word/2015/wordml/symex" xmlns:wpg="http://schemas.microsoft.com/office/word/2010/wordprocessingGroup" xmlns:wpi="http://schemas.microsoft.com/office/word/2010/wordprocessingInk" xmlns:wne="http://schemas.microsoft.com/office/word/2006/wordml" xmlns:wps="http://schemas.microsoft.com/office/word/2010/wordprocessingShape" mc:Ignorable="w14 w15 w16se wp14">
+<w:footnotes xmlns:wpc="http://schemas.microsoft.com/office/word/2010/wordprocessingCanvas" xmlns:mc="http://schemas.openxmlformats.org/markup-compatibility/2006" xmlns:o="urn:schemas-microsoft-com:office:office" xmlns:r="http://schemas.openxmlformats.org/officeDocument/2006/relationships" xmlns:m="http://schemas.openxmlformats.org/officeDocument/2006/math" xmlns:v="urn:schemas-microsoft-com:vml" xmlns:wp14="http://schemas.microsoft.com/office/word/2010/wordprocessingDrawing" xmlns:wp="http://schemas.openxmlformats.org/drawingml/2006/wordprocessingDrawing" xmlns:w10="urn:schemas-microsoft-com:office:word" xmlns:w="http://schemas.openxmlformats.org/wordprocessingml/2006/main" xmlns:w14="http://schemas.microsoft.com/office/word/2010/wordml" xmlns:w15="http://schemas.microsoft.com/office/word/2012/wordml" xmlns:wpg="http://schemas.microsoft.com/office/word/2010/wordprocessingGroup" xmlns:wpi="http://schemas.microsoft.com/office/word/2010/wordprocessingInk" xmlns:wne="http://schemas.microsoft.com/office/word/2006/wordml" xmlns:wps="http://schemas.microsoft.com/office/word/2010/wordprocessingShape" mc:Ignorable="w14 w15 wp14">
   <w:footnote w:type="separator" w:id="-1">
     <w:p>
       <w:pPr>
@@ -965,7 +1004,7 @@
 </file>
 
 <file path=word/numbering.xml><?xml version="1.0" encoding="utf-8"?>
-<w:numbering xmlns:wpc="http://schemas.microsoft.com/office/word/2010/wordprocessingCanvas" xmlns:cx="http://schemas.microsoft.com/office/drawing/2014/chartex" xmlns:cx1="http://schemas.microsoft.com/office/drawing/2015/9/8/chartex" xmlns:cx2="http://schemas.microsoft.com/office/drawing/2015/10/21/chartex" xmlns:cx3="http://schemas.microsoft.com/office/drawing/2016/5/9/chartex" xmlns:cx4="http://schemas.microsoft.com/office/drawing/2016/5/10/chartex" xmlns:cx5="http://schemas.microsoft.com/office/drawing/2016/5/11/chartex" xmlns:mc="http://schemas.openxmlformats.org/markup-compatibility/2006" xmlns:o="urn:schemas-microsoft-com:office:office" xmlns:r="http://schemas.openxmlformats.org/officeDocument/2006/relationships" xmlns:m="http://schemas.openxmlformats.org/officeDocument/2006/math" xmlns:v="urn:schemas-microsoft-com:vml" xmlns:wp14="http://schemas.microsoft.com/office/word/2010/wordprocessingDrawing" xmlns:wp="http://schemas.openxmlformats.org/drawingml/2006/wordprocessingDrawing" xmlns:w10="urn:schemas-microsoft-com:office:word" xmlns:w="http://schemas.openxmlformats.org/wordprocessingml/2006/main" xmlns:w14="http://schemas.microsoft.com/office/word/2010/wordml" xmlns:w15="http://schemas.microsoft.com/office/word/2012/wordml" xmlns:w16se="http://schemas.microsoft.com/office/word/2015/wordml/symex" xmlns:wpg="http://schemas.microsoft.com/office/word/2010/wordprocessingGroup" xmlns:wpi="http://schemas.microsoft.com/office/word/2010/wordprocessingInk" xmlns:wne="http://schemas.microsoft.com/office/word/2006/wordml" xmlns:wps="http://schemas.microsoft.com/office/word/2010/wordprocessingShape" mc:Ignorable="w14 w15 w16se wp14">
+<w:numbering xmlns:wpc="http://schemas.microsoft.com/office/word/2010/wordprocessingCanvas" xmlns:mc="http://schemas.openxmlformats.org/markup-compatibility/2006" xmlns:o="urn:schemas-microsoft-com:office:office" xmlns:r="http://schemas.openxmlformats.org/officeDocument/2006/relationships" xmlns:m="http://schemas.openxmlformats.org/officeDocument/2006/math" xmlns:v="urn:schemas-microsoft-com:vml" xmlns:wp14="http://schemas.microsoft.com/office/word/2010/wordprocessingDrawing" xmlns:wp="http://schemas.openxmlformats.org/drawingml/2006/wordprocessingDrawing" xmlns:w10="urn:schemas-microsoft-com:office:word" xmlns:w="http://schemas.openxmlformats.org/wordprocessingml/2006/main" xmlns:w14="http://schemas.microsoft.com/office/word/2010/wordml" xmlns:w15="http://schemas.microsoft.com/office/word/2012/wordml" xmlns:wpg="http://schemas.microsoft.com/office/word/2010/wordprocessingGroup" xmlns:wpi="http://schemas.microsoft.com/office/word/2010/wordprocessingInk" xmlns:wne="http://schemas.microsoft.com/office/word/2006/wordml" xmlns:wps="http://schemas.microsoft.com/office/word/2010/wordprocessingShape" mc:Ignorable="w14 w15 wp14">
   <w:abstractNum w:abstractNumId="0" w15:restartNumberingAfterBreak="0">
     <w:nsid w:val="05455AAD"/>
     <w:multiLevelType w:val="hybridMultilevel"/>
@@ -3084,7 +3123,7 @@
 </file>
 
 <file path=word/styles.xml><?xml version="1.0" encoding="utf-8"?>
-<w:styles xmlns:mc="http://schemas.openxmlformats.org/markup-compatibility/2006" xmlns:r="http://schemas.openxmlformats.org/officeDocument/2006/relationships" xmlns:w="http://schemas.openxmlformats.org/wordprocessingml/2006/main" xmlns:w14="http://schemas.microsoft.com/office/word/2010/wordml" xmlns:w15="http://schemas.microsoft.com/office/word/2012/wordml" xmlns:w16se="http://schemas.microsoft.com/office/word/2015/wordml/symex" mc:Ignorable="w14 w15 w16se">
+<w:styles xmlns:mc="http://schemas.openxmlformats.org/markup-compatibility/2006" xmlns:r="http://schemas.openxmlformats.org/officeDocument/2006/relationships" xmlns:w="http://schemas.openxmlformats.org/wordprocessingml/2006/main" xmlns:w14="http://schemas.microsoft.com/office/word/2010/wordml" xmlns:w15="http://schemas.microsoft.com/office/word/2012/wordml" mc:Ignorable="w14 w15">
   <w:docDefaults>
     <w:rPrDefault>
       <w:rPr>
@@ -3100,7 +3139,7 @@
       </w:pPr>
     </w:pPrDefault>
   </w:docDefaults>
-  <w:latentStyles w:defLockedState="0" w:defUIPriority="99" w:defSemiHidden="0" w:defUnhideWhenUsed="0" w:defQFormat="0" w:count="374">
+  <w:latentStyles w:defLockedState="0" w:defUIPriority="99" w:defSemiHidden="0" w:defUnhideWhenUsed="0" w:defQFormat="0" w:count="371">
     <w:lsdException w:name="Normal" w:uiPriority="0" w:qFormat="1"/>
     <w:lsdException w:name="heading 1" w:uiPriority="9" w:qFormat="1"/>
     <w:lsdException w:name="heading 2" w:semiHidden="1" w:uiPriority="9" w:unhideWhenUsed="1" w:qFormat="1"/>
@@ -3472,9 +3511,6 @@
     <w:lsdException w:name="List Table 5 Dark Accent 6" w:uiPriority="50"/>
     <w:lsdException w:name="List Table 6 Colorful Accent 6" w:uiPriority="51"/>
     <w:lsdException w:name="List Table 7 Colorful Accent 6" w:uiPriority="52"/>
-    <w:lsdException w:name="Mention" w:semiHidden="1" w:unhideWhenUsed="1"/>
-    <w:lsdException w:name="Smart Hyperlink" w:semiHidden="1" w:unhideWhenUsed="1"/>
-    <w:lsdException w:name="Hashtag" w:semiHidden="1" w:unhideWhenUsed="1"/>
   </w:latentStyles>
   <w:style w:type="paragraph" w:default="1" w:styleId="Normal">
     <w:name w:val="Normal"/>
@@ -4433,7 +4469,7 @@
 </file>
 
 <file path=customXml/itemProps2.xml><?xml version="1.0" encoding="utf-8"?>
-<ds:datastoreItem xmlns:ds="http://schemas.openxmlformats.org/officeDocument/2006/customXml" ds:itemID="{648CA5C5-3FD8-4831-8805-84C41E673BE3}">
+<ds:datastoreItem xmlns:ds="http://schemas.openxmlformats.org/officeDocument/2006/customXml" ds:itemID="{E9D2ED56-1725-4DAA-B8D4-4754D2D2F3B8}">
   <ds:schemaRefs>
     <ds:schemaRef ds:uri="http://schemas.openxmlformats.org/officeDocument/2006/bibliography"/>
   </ds:schemaRefs>

</xml_diff>